<commit_message>
edit in vue file
</commit_message>
<xml_diff>
--- a/Vue.js-Elzero.docx
+++ b/Vue.js-Elzero.docx
@@ -1,7 +1,68 @@
 
 <file path=word/document.xml><?xml version="1.0" encoding="utf-8"?>
-<w:document xmlns:wpc="http://schemas.microsoft.com/office/word/2010/wordprocessingCanvas" xmlns:mc="http://schemas.openxmlformats.org/markup-compatibility/2006" xmlns:o="urn:schemas-microsoft-com:office:office" xmlns:r="http://schemas.openxmlformats.org/officeDocument/2006/relationships" xmlns:m="http://schemas.openxmlformats.org/officeDocument/2006/math" xmlns:v="urn:schemas-microsoft-com:vml" xmlns:wp14="http://schemas.microsoft.com/office/word/2010/wordprocessingDrawing" xmlns:wp="http://schemas.openxmlformats.org/drawingml/2006/wordprocessingDrawing" xmlns:w10="urn:schemas-microsoft-com:office:word" xmlns:w="http://schemas.openxmlformats.org/wordprocessingml/2006/main" xmlns:w14="http://schemas.microsoft.com/office/word/2010/wordml" xmlns:w15="http://schemas.microsoft.com/office/word/2012/wordml" xmlns:wpg="http://schemas.microsoft.com/office/word/2010/wordprocessingGroup" xmlns:wpi="http://schemas.microsoft.com/office/word/2010/wordprocessingInk" xmlns:wne="http://schemas.microsoft.com/office/word/2006/wordml" xmlns:wps="http://schemas.microsoft.com/office/word/2010/wordprocessingShape" mc:Ignorable="w14 w15 wp14">
+<w:document xmlns:wpc="http://schemas.microsoft.com/office/word/2010/wordprocessingCanvas" xmlns:cx="http://schemas.microsoft.com/office/drawing/2014/chartex" xmlns:cx1="http://schemas.microsoft.com/office/drawing/2015/9/8/chartex" xmlns:cx2="http://schemas.microsoft.com/office/drawing/2015/10/21/chartex" xmlns:cx3="http://schemas.microsoft.com/office/drawing/2016/5/9/chartex" xmlns:cx4="http://schemas.microsoft.com/office/drawing/2016/5/10/chartex" xmlns:cx5="http://schemas.microsoft.com/office/drawing/2016/5/11/chartex" xmlns:cx6="http://schemas.microsoft.com/office/drawing/2016/5/12/chartex" xmlns:cx7="http://schemas.microsoft.com/office/drawing/2016/5/13/chartex" xmlns:cx8="http://schemas.microsoft.com/office/drawing/2016/5/14/chartex" xmlns:mc="http://schemas.openxmlformats.org/markup-compatibility/2006" xmlns:aink="http://schemas.microsoft.com/office/drawing/2016/ink" xmlns:am3d="http://schemas.microsoft.com/office/drawing/2017/model3d" xmlns:o="urn:schemas-microsoft-com:office:office" xmlns:r="http://schemas.openxmlformats.org/officeDocument/2006/relationships" xmlns:m="http://schemas.openxmlformats.org/officeDocument/2006/math" xmlns:v="urn:schemas-microsoft-com:vml" xmlns:wp14="http://schemas.microsoft.com/office/word/2010/wordprocessingDrawing" xmlns:wp="http://schemas.openxmlformats.org/drawingml/2006/wordprocessingDrawing" xmlns:w10="urn:schemas-microsoft-com:office:word" xmlns:w="http://schemas.openxmlformats.org/wordprocessingml/2006/main" xmlns:w14="http://schemas.microsoft.com/office/word/2010/wordml" xmlns:w15="http://schemas.microsoft.com/office/word/2012/wordml" xmlns:w16cid="http://schemas.microsoft.com/office/word/2016/wordml/cid" xmlns:w16se="http://schemas.microsoft.com/office/word/2015/wordml/symex" xmlns:wpg="http://schemas.microsoft.com/office/word/2010/wordprocessingGroup" xmlns:wpi="http://schemas.microsoft.com/office/word/2010/wordprocessingInk" xmlns:wne="http://schemas.microsoft.com/office/word/2006/wordml" xmlns:wps="http://schemas.microsoft.com/office/word/2010/wordprocessingShape" mc:Ignorable="w14 w15 w16se w16cid wp14">
   <w:body>
+    <w:p>
+      <w:pPr>
+        <w:jc w:val="center"/>
+        <w:rPr>
+          <w:rFonts w:asciiTheme="minorHAnsi" w:eastAsia="Roboto" w:hAnsiTheme="minorHAnsi" w:cs="Times New Roman"/>
+          <w:b/>
+          <w:bCs/>
+          <w:color w:val="202124"/>
+          <w:sz w:val="26"/>
+          <w:szCs w:val="26"/>
+        </w:rPr>
+      </w:pPr>
+      <w:proofErr w:type="spellStart"/>
+      <w:r>
+        <w:rPr>
+          <w:rFonts w:asciiTheme="minorHAnsi" w:eastAsia="Roboto" w:hAnsiTheme="minorHAnsi" w:cs="Times New Roman"/>
+          <w:b/>
+          <w:bCs/>
+          <w:color w:val="202124"/>
+          <w:sz w:val="26"/>
+          <w:szCs w:val="26"/>
+        </w:rPr>
+        <w:t>npm</w:t>
+      </w:r>
+      <w:proofErr w:type="spellEnd"/>
+      <w:r>
+        <w:rPr>
+          <w:rFonts w:asciiTheme="minorHAnsi" w:eastAsia="Roboto" w:hAnsiTheme="minorHAnsi" w:cs="Times New Roman"/>
+          <w:b/>
+          <w:bCs/>
+          <w:color w:val="202124"/>
+          <w:sz w:val="26"/>
+          <w:szCs w:val="26"/>
+        </w:rPr>
+        <w:t xml:space="preserve"> install -g @</w:t>
+      </w:r>
+      <w:proofErr w:type="spellStart"/>
+      <w:r>
+        <w:rPr>
+          <w:rFonts w:asciiTheme="minorHAnsi" w:eastAsia="Roboto" w:hAnsiTheme="minorHAnsi" w:cs="Times New Roman"/>
+          <w:b/>
+          <w:bCs/>
+          <w:color w:val="202124"/>
+          <w:sz w:val="26"/>
+          <w:szCs w:val="26"/>
+        </w:rPr>
+        <w:t>vue</w:t>
+      </w:r>
+      <w:proofErr w:type="spellEnd"/>
+      <w:r>
+        <w:rPr>
+          <w:rFonts w:asciiTheme="minorHAnsi" w:eastAsia="Roboto" w:hAnsiTheme="minorHAnsi" w:cs="Times New Roman"/>
+          <w:b/>
+          <w:bCs/>
+          <w:color w:val="202124"/>
+          <w:sz w:val="26"/>
+          <w:szCs w:val="26"/>
+        </w:rPr>
+        <w:t>/cli</w:t>
+      </w:r>
+    </w:p>
     <w:p>
       <w:pPr>
         <w:jc w:val="center"/>
@@ -24,6 +85,56 @@
           </w:rPrChange>
         </w:rPr>
       </w:pPr>
+      <w:proofErr w:type="spellStart"/>
+      <w:r>
+        <w:rPr>
+          <w:rFonts w:asciiTheme="minorHAnsi" w:eastAsia="Roboto" w:hAnsiTheme="minorHAnsi" w:cs="Times New Roman"/>
+          <w:b/>
+          <w:bCs/>
+          <w:color w:val="202124"/>
+          <w:sz w:val="26"/>
+          <w:szCs w:val="26"/>
+        </w:rPr>
+        <w:t>vue</w:t>
+      </w:r>
+      <w:proofErr w:type="spellEnd"/>
+      <w:r>
+        <w:rPr>
+          <w:rFonts w:asciiTheme="minorHAnsi" w:eastAsia="Roboto" w:hAnsiTheme="minorHAnsi" w:cs="Times New Roman"/>
+          <w:b/>
+          <w:bCs/>
+          <w:color w:val="202124"/>
+          <w:sz w:val="26"/>
+          <w:szCs w:val="26"/>
+        </w:rPr>
+        <w:t xml:space="preserve"> create my-</w:t>
+      </w:r>
+      <w:proofErr w:type="spellStart"/>
+      <w:r>
+        <w:rPr>
+          <w:rFonts w:asciiTheme="minorHAnsi" w:eastAsia="Roboto" w:hAnsiTheme="minorHAnsi" w:cs="Times New Roman"/>
+          <w:b/>
+          <w:bCs/>
+          <w:color w:val="202124"/>
+          <w:sz w:val="26"/>
+          <w:szCs w:val="26"/>
+        </w:rPr>
+        <w:t>vueapp</w:t>
+      </w:r>
+      <w:proofErr w:type="spellEnd"/>
+      <w:r>
+        <w:rPr>
+          <w:rFonts w:asciiTheme="minorHAnsi" w:eastAsia="Roboto" w:hAnsiTheme="minorHAnsi" w:cs="Times New Roman"/>
+          <w:b/>
+          <w:bCs/>
+          <w:color w:val="202124"/>
+          <w:sz w:val="26"/>
+          <w:szCs w:val="26"/>
+          <w:highlight w:val="white"/>
+        </w:rPr>
+        <w:br/>
+      </w:r>
+      <w:proofErr w:type="spellStart"/>
       <w:r>
         <w:rPr>
           <w:rFonts w:asciiTheme="minorHAnsi" w:eastAsia="Roboto" w:hAnsiTheme="minorHAnsi" w:cs="Times New Roman"/>
@@ -43,35 +154,10 @@
             </w:rPr>
           </w:rPrChange>
         </w:rPr>
-        <w:t>npm run serve</w:t>
-      </w:r>
-    </w:p>
-    <w:p>
-      <w:pPr>
-        <w:jc w:val="center"/>
-        <w:rPr>
-          <w:rFonts w:asciiTheme="minorHAnsi" w:eastAsia="Roboto" w:hAnsiTheme="minorHAnsi" w:cs="Times New Roman"/>
-          <w:color w:val="202124"/>
-          <w:sz w:val="26"/>
-          <w:szCs w:val="26"/>
-          <w:highlight w:val="white"/>
-        </w:rPr>
-      </w:pPr>
-    </w:p>
-    <w:p>
-      <w:pPr>
-        <w:jc w:val="center"/>
-        <w:rPr>
-          <w:rFonts w:asciiTheme="minorHAnsi" w:eastAsia="Roboto" w:hAnsiTheme="minorHAnsi" w:cs="Times New Roman"/>
-          <w:color w:val="202124"/>
-          <w:sz w:val="26"/>
-          <w:szCs w:val="26"/>
-          <w:highlight w:val="white"/>
-        </w:rPr>
-      </w:pPr>
-    </w:p>
-    <w:p>
-      <w:pPr>
+        <w:t>npm</w:t>
+      </w:r>
+      <w:proofErr w:type="spellEnd"/>
+      <w:r>
         <w:rPr>
           <w:rFonts w:asciiTheme="minorHAnsi" w:eastAsia="Roboto" w:hAnsiTheme="minorHAnsi" w:cs="Times New Roman"/>
           <w:b/>
@@ -80,9 +166,47 @@
           <w:sz w:val="26"/>
           <w:szCs w:val="26"/>
           <w:highlight w:val="white"/>
-        </w:rPr>
-      </w:pPr>
-      <w:r>
+          <w:rPrChange w:id="2" w:author="Muhammad" w:date="2019-08-16T19:55:00Z">
+            <w:rPr>
+              <w:rFonts w:asciiTheme="minorHAnsi" w:eastAsia="Roboto" w:hAnsiTheme="minorHAnsi" w:cs="Times New Roman"/>
+              <w:color w:val="202124"/>
+              <w:sz w:val="24"/>
+              <w:szCs w:val="24"/>
+              <w:highlight w:val="white"/>
+            </w:rPr>
+          </w:rPrChange>
+        </w:rPr>
+        <w:t xml:space="preserve"> run serve</w:t>
+      </w:r>
+      <w:bookmarkStart w:id="3" w:name="_GoBack"/>
+      <w:bookmarkEnd w:id="3"/>
+    </w:p>
+    <w:p>
+      <w:pPr>
+        <w:jc w:val="center"/>
+        <w:rPr>
+          <w:rFonts w:asciiTheme="minorHAnsi" w:eastAsia="Roboto" w:hAnsiTheme="minorHAnsi" w:cs="Times New Roman"/>
+          <w:color w:val="202124"/>
+          <w:sz w:val="26"/>
+          <w:szCs w:val="26"/>
+          <w:highlight w:val="white"/>
+        </w:rPr>
+      </w:pPr>
+    </w:p>
+    <w:p>
+      <w:pPr>
+        <w:jc w:val="center"/>
+        <w:rPr>
+          <w:rFonts w:asciiTheme="minorHAnsi" w:eastAsia="Roboto" w:hAnsiTheme="minorHAnsi" w:cs="Times New Roman"/>
+          <w:color w:val="202124"/>
+          <w:sz w:val="26"/>
+          <w:szCs w:val="26"/>
+          <w:highlight w:val="white"/>
+        </w:rPr>
+      </w:pPr>
+    </w:p>
+    <w:p>
+      <w:pPr>
         <w:rPr>
           <w:rFonts w:asciiTheme="minorHAnsi" w:eastAsia="Roboto" w:hAnsiTheme="minorHAnsi" w:cs="Times New Roman"/>
           <w:b/>
@@ -92,127 +216,8 @@
           <w:szCs w:val="26"/>
           <w:highlight w:val="white"/>
         </w:rPr>
-        <w:t>Type of Writing</w:t>
-      </w:r>
-    </w:p>
-    <w:p>
-      <w:pPr>
-        <w:rPr>
-          <w:rFonts w:asciiTheme="minorHAnsi" w:eastAsia="Roboto" w:hAnsiTheme="minorHAnsi" w:cs="Times New Roman"/>
-          <w:color w:val="202124"/>
-          <w:sz w:val="26"/>
-          <w:szCs w:val="26"/>
-          <w:highlight w:val="white"/>
-        </w:rPr>
-      </w:pPr>
-      <w:r>
-        <w:rPr>
-          <w:rFonts w:asciiTheme="minorHAnsi" w:eastAsia="Roboto" w:hAnsiTheme="minorHAnsi" w:cs="Times New Roman"/>
-          <w:color w:val="202124"/>
-          <w:sz w:val="26"/>
-          <w:szCs w:val="26"/>
-          <w:highlight w:val="white"/>
-        </w:rPr>
-        <w:t>PascalCaseYasta</w:t>
-      </w:r>
-    </w:p>
-    <w:p>
-      <w:pPr>
-        <w:rPr>
-          <w:rFonts w:asciiTheme="minorHAnsi" w:eastAsia="Roboto" w:hAnsiTheme="minorHAnsi" w:cs="Times New Roman"/>
-          <w:color w:val="202124"/>
-          <w:sz w:val="26"/>
-          <w:szCs w:val="26"/>
-          <w:highlight w:val="white"/>
-        </w:rPr>
-      </w:pPr>
-      <w:r>
-        <w:rPr>
-          <w:rFonts w:asciiTheme="minorHAnsi" w:eastAsia="Roboto" w:hAnsiTheme="minorHAnsi" w:cs="Times New Roman"/>
-          <w:color w:val="202124"/>
-          <w:sz w:val="26"/>
-          <w:szCs w:val="26"/>
-          <w:highlight w:val="white"/>
-        </w:rPr>
-        <w:t>camelCaseYasta</w:t>
-      </w:r>
-    </w:p>
-    <w:p>
-      <w:pPr>
-        <w:rPr>
-          <w:rFonts w:asciiTheme="minorHAnsi" w:eastAsia="Roboto" w:hAnsiTheme="minorHAnsi" w:cs="Times New Roman"/>
-          <w:color w:val="202124"/>
-          <w:sz w:val="26"/>
-          <w:szCs w:val="26"/>
-          <w:highlight w:val="white"/>
-        </w:rPr>
-      </w:pPr>
-      <w:r>
-        <w:rPr>
-          <w:rFonts w:asciiTheme="minorHAnsi" w:eastAsia="Roboto" w:hAnsiTheme="minorHAnsi" w:cs="Times New Roman"/>
-          <w:color w:val="202124"/>
-          <w:sz w:val="26"/>
-          <w:szCs w:val="26"/>
-          <w:highlight w:val="white"/>
-        </w:rPr>
-        <w:t>kebab-case-yasta</w:t>
-      </w:r>
-    </w:p>
-    <w:p>
-      <w:pPr>
-        <w:rPr>
-          <w:rFonts w:asciiTheme="minorHAnsi" w:eastAsia="Roboto" w:hAnsiTheme="minorHAnsi" w:cs="Times New Roman"/>
-          <w:color w:val="202124"/>
-          <w:sz w:val="26"/>
-          <w:szCs w:val="26"/>
-          <w:highlight w:val="white"/>
-        </w:rPr>
-      </w:pPr>
-      <w:r>
-        <w:rPr>
-          <w:rFonts w:asciiTheme="minorHAnsi" w:eastAsia="Roboto" w:hAnsiTheme="minorHAnsi" w:cs="Times New Roman"/>
-          <w:color w:val="202124"/>
-          <w:sz w:val="26"/>
-          <w:szCs w:val="26"/>
-          <w:highlight w:val="white"/>
-        </w:rPr>
-        <w:t>snake_case_yasta</w:t>
-      </w:r>
-    </w:p>
-    <w:p>
-      <w:pPr>
-        <w:rPr>
-          <w:rFonts w:asciiTheme="minorHAnsi" w:eastAsia="Roboto" w:hAnsiTheme="minorHAnsi" w:cs="Times New Roman"/>
-          <w:color w:val="202124"/>
-          <w:sz w:val="26"/>
-          <w:szCs w:val="26"/>
-          <w:highlight w:val="white"/>
-        </w:rPr>
-      </w:pPr>
-      <w:r>
-        <w:rPr>
-          <w:rFonts w:asciiTheme="minorHAnsi" w:eastAsia="Roboto" w:hAnsiTheme="minorHAnsi" w:cs="Times New Roman"/>
-          <w:color w:val="202124"/>
-          <w:sz w:val="26"/>
-          <w:szCs w:val="26"/>
-          <w:highlight w:val="white"/>
-        </w:rPr>
-        <w:t>SNAKE_UPPER_CASE</w:t>
-      </w:r>
-    </w:p>
-    <w:p>
-      <w:pPr>
-        <w:rPr>
-          <w:rFonts w:asciiTheme="minorHAnsi" w:eastAsia="Roboto" w:hAnsiTheme="minorHAnsi" w:cs="Times New Roman"/>
-          <w:color w:val="202124"/>
-          <w:sz w:val="26"/>
-          <w:szCs w:val="26"/>
-          <w:highlight w:val="white"/>
-        </w:rPr>
-      </w:pPr>
-    </w:p>
-    <w:p>
-      <w:pPr>
+      </w:pPr>
+      <w:r>
         <w:rPr>
           <w:rFonts w:asciiTheme="minorHAnsi" w:eastAsia="Roboto" w:hAnsiTheme="minorHAnsi" w:cs="Times New Roman"/>
           <w:b/>
@@ -222,8 +227,145 @@
           <w:szCs w:val="26"/>
           <w:highlight w:val="white"/>
         </w:rPr>
-      </w:pPr>
-      <w:r>
+        <w:t>Type of Writing</w:t>
+      </w:r>
+    </w:p>
+    <w:p>
+      <w:pPr>
+        <w:rPr>
+          <w:rFonts w:asciiTheme="minorHAnsi" w:eastAsia="Roboto" w:hAnsiTheme="minorHAnsi" w:cs="Times New Roman"/>
+          <w:color w:val="202124"/>
+          <w:sz w:val="26"/>
+          <w:szCs w:val="26"/>
+          <w:highlight w:val="white"/>
+        </w:rPr>
+      </w:pPr>
+      <w:proofErr w:type="spellStart"/>
+      <w:r>
+        <w:rPr>
+          <w:rFonts w:asciiTheme="minorHAnsi" w:eastAsia="Roboto" w:hAnsiTheme="minorHAnsi" w:cs="Times New Roman"/>
+          <w:color w:val="202124"/>
+          <w:sz w:val="26"/>
+          <w:szCs w:val="26"/>
+          <w:highlight w:val="white"/>
+        </w:rPr>
+        <w:t>PascalCaseYasta</w:t>
+      </w:r>
+      <w:proofErr w:type="spellEnd"/>
+    </w:p>
+    <w:p>
+      <w:pPr>
+        <w:rPr>
+          <w:rFonts w:asciiTheme="minorHAnsi" w:eastAsia="Roboto" w:hAnsiTheme="minorHAnsi" w:cs="Times New Roman"/>
+          <w:color w:val="202124"/>
+          <w:sz w:val="26"/>
+          <w:szCs w:val="26"/>
+          <w:highlight w:val="white"/>
+        </w:rPr>
+      </w:pPr>
+      <w:proofErr w:type="spellStart"/>
+      <w:r>
+        <w:rPr>
+          <w:rFonts w:asciiTheme="minorHAnsi" w:eastAsia="Roboto" w:hAnsiTheme="minorHAnsi" w:cs="Times New Roman"/>
+          <w:color w:val="202124"/>
+          <w:sz w:val="26"/>
+          <w:szCs w:val="26"/>
+          <w:highlight w:val="white"/>
+        </w:rPr>
+        <w:t>camelCaseYasta</w:t>
+      </w:r>
+      <w:proofErr w:type="spellEnd"/>
+    </w:p>
+    <w:p>
+      <w:pPr>
+        <w:rPr>
+          <w:rFonts w:asciiTheme="minorHAnsi" w:eastAsia="Roboto" w:hAnsiTheme="minorHAnsi" w:cs="Times New Roman"/>
+          <w:color w:val="202124"/>
+          <w:sz w:val="26"/>
+          <w:szCs w:val="26"/>
+          <w:highlight w:val="white"/>
+        </w:rPr>
+      </w:pPr>
+      <w:r>
+        <w:rPr>
+          <w:rFonts w:asciiTheme="minorHAnsi" w:eastAsia="Roboto" w:hAnsiTheme="minorHAnsi" w:cs="Times New Roman"/>
+          <w:color w:val="202124"/>
+          <w:sz w:val="26"/>
+          <w:szCs w:val="26"/>
+          <w:highlight w:val="white"/>
+        </w:rPr>
+        <w:t>kebab-case-</w:t>
+      </w:r>
+      <w:proofErr w:type="spellStart"/>
+      <w:r>
+        <w:rPr>
+          <w:rFonts w:asciiTheme="minorHAnsi" w:eastAsia="Roboto" w:hAnsiTheme="minorHAnsi" w:cs="Times New Roman"/>
+          <w:color w:val="202124"/>
+          <w:sz w:val="26"/>
+          <w:szCs w:val="26"/>
+          <w:highlight w:val="white"/>
+        </w:rPr>
+        <w:t>yasta</w:t>
+      </w:r>
+      <w:proofErr w:type="spellEnd"/>
+    </w:p>
+    <w:p>
+      <w:pPr>
+        <w:rPr>
+          <w:rFonts w:asciiTheme="minorHAnsi" w:eastAsia="Roboto" w:hAnsiTheme="minorHAnsi" w:cs="Times New Roman"/>
+          <w:color w:val="202124"/>
+          <w:sz w:val="26"/>
+          <w:szCs w:val="26"/>
+          <w:highlight w:val="white"/>
+        </w:rPr>
+      </w:pPr>
+      <w:proofErr w:type="spellStart"/>
+      <w:r>
+        <w:rPr>
+          <w:rFonts w:asciiTheme="minorHAnsi" w:eastAsia="Roboto" w:hAnsiTheme="minorHAnsi" w:cs="Times New Roman"/>
+          <w:color w:val="202124"/>
+          <w:sz w:val="26"/>
+          <w:szCs w:val="26"/>
+          <w:highlight w:val="white"/>
+        </w:rPr>
+        <w:t>snake_case_yasta</w:t>
+      </w:r>
+      <w:proofErr w:type="spellEnd"/>
+    </w:p>
+    <w:p>
+      <w:pPr>
+        <w:rPr>
+          <w:rFonts w:asciiTheme="minorHAnsi" w:eastAsia="Roboto" w:hAnsiTheme="minorHAnsi" w:cs="Times New Roman"/>
+          <w:color w:val="202124"/>
+          <w:sz w:val="26"/>
+          <w:szCs w:val="26"/>
+          <w:highlight w:val="white"/>
+        </w:rPr>
+      </w:pPr>
+      <w:r>
+        <w:rPr>
+          <w:rFonts w:asciiTheme="minorHAnsi" w:eastAsia="Roboto" w:hAnsiTheme="minorHAnsi" w:cs="Times New Roman"/>
+          <w:color w:val="202124"/>
+          <w:sz w:val="26"/>
+          <w:szCs w:val="26"/>
+          <w:highlight w:val="white"/>
+        </w:rPr>
+        <w:t>SNAKE_UPPER_CASE</w:t>
+      </w:r>
+    </w:p>
+    <w:p>
+      <w:pPr>
+        <w:rPr>
+          <w:rFonts w:asciiTheme="minorHAnsi" w:eastAsia="Roboto" w:hAnsiTheme="minorHAnsi" w:cs="Times New Roman"/>
+          <w:color w:val="202124"/>
+          <w:sz w:val="26"/>
+          <w:szCs w:val="26"/>
+          <w:highlight w:val="white"/>
+        </w:rPr>
+      </w:pPr>
+    </w:p>
+    <w:p>
+      <w:pPr>
         <w:rPr>
           <w:rFonts w:asciiTheme="minorHAnsi" w:eastAsia="Roboto" w:hAnsiTheme="minorHAnsi" w:cs="Times New Roman"/>
           <w:b/>
@@ -233,6 +375,17 @@
           <w:szCs w:val="26"/>
           <w:highlight w:val="white"/>
         </w:rPr>
+      </w:pPr>
+      <w:r>
+        <w:rPr>
+          <w:rFonts w:asciiTheme="minorHAnsi" w:eastAsia="Roboto" w:hAnsiTheme="minorHAnsi" w:cs="Times New Roman"/>
+          <w:b/>
+          <w:bCs/>
+          <w:color w:val="202124"/>
+          <w:sz w:val="26"/>
+          <w:szCs w:val="26"/>
+          <w:highlight w:val="white"/>
+        </w:rPr>
         <w:t>Create the instance with datatypes</w:t>
       </w:r>
     </w:p>
@@ -265,6 +418,7 @@
         </w:rPr>
         <w:t xml:space="preserve"> </w:t>
       </w:r>
+      <w:proofErr w:type="spellStart"/>
       <w:r>
         <w:rPr>
           <w:rFonts w:ascii="Consolas" w:eastAsia="Times New Roman" w:hAnsi="Consolas" w:cs="Times New Roman"/>
@@ -274,6 +428,7 @@
         </w:rPr>
         <w:t>vm</w:t>
       </w:r>
+      <w:proofErr w:type="spellEnd"/>
       <w:r>
         <w:rPr>
           <w:rFonts w:ascii="Consolas" w:eastAsia="Times New Roman" w:hAnsi="Consolas" w:cs="Times New Roman"/>
@@ -383,7 +538,27 @@
           <w:sz w:val="23"/>
           <w:szCs w:val="23"/>
         </w:rPr>
-        <w:t>"#vue"</w:t>
+        <w:t>"#</w:t>
+      </w:r>
+      <w:proofErr w:type="spellStart"/>
+      <w:r>
+        <w:rPr>
+          <w:rFonts w:ascii="Consolas" w:eastAsia="Times New Roman" w:hAnsi="Consolas" w:cs="Times New Roman"/>
+          <w:color w:val="98C379"/>
+          <w:sz w:val="23"/>
+          <w:szCs w:val="23"/>
+        </w:rPr>
+        <w:t>vue</w:t>
+      </w:r>
+      <w:proofErr w:type="spellEnd"/>
+      <w:r>
+        <w:rPr>
+          <w:rFonts w:ascii="Consolas" w:eastAsia="Times New Roman" w:hAnsi="Consolas" w:cs="Times New Roman"/>
+          <w:color w:val="98C379"/>
+          <w:sz w:val="23"/>
+          <w:szCs w:val="23"/>
+        </w:rPr>
+        <w:t>"</w:t>
       </w:r>
       <w:r>
         <w:rPr>
@@ -545,7 +720,27 @@
           <w:sz w:val="23"/>
           <w:szCs w:val="23"/>
         </w:rPr>
-        <w:t>"Moftah"</w:t>
+        <w:t>"</w:t>
+      </w:r>
+      <w:proofErr w:type="spellStart"/>
+      <w:r>
+        <w:rPr>
+          <w:rFonts w:ascii="Consolas" w:eastAsia="Times New Roman" w:hAnsi="Consolas" w:cs="Times New Roman"/>
+          <w:color w:val="98C379"/>
+          <w:sz w:val="23"/>
+          <w:szCs w:val="23"/>
+        </w:rPr>
+        <w:t>Moftah</w:t>
+      </w:r>
+      <w:proofErr w:type="spellEnd"/>
+      <w:r>
+        <w:rPr>
+          <w:rFonts w:ascii="Consolas" w:eastAsia="Times New Roman" w:hAnsi="Consolas" w:cs="Times New Roman"/>
+          <w:color w:val="98C379"/>
+          <w:sz w:val="23"/>
+          <w:szCs w:val="23"/>
+        </w:rPr>
+        <w:t>"</w:t>
       </w:r>
       <w:r>
         <w:rPr>
@@ -665,7 +860,27 @@
           <w:sz w:val="23"/>
           <w:szCs w:val="23"/>
         </w:rPr>
-        <w:t>"Javascript"</w:t>
+        <w:t>"</w:t>
+      </w:r>
+      <w:proofErr w:type="spellStart"/>
+      <w:r>
+        <w:rPr>
+          <w:rFonts w:ascii="Consolas" w:eastAsia="Times New Roman" w:hAnsi="Consolas" w:cs="Times New Roman"/>
+          <w:color w:val="98C379"/>
+          <w:sz w:val="23"/>
+          <w:szCs w:val="23"/>
+        </w:rPr>
+        <w:t>Javascript</w:t>
+      </w:r>
+      <w:proofErr w:type="spellEnd"/>
+      <w:r>
+        <w:rPr>
+          <w:rFonts w:ascii="Consolas" w:eastAsia="Times New Roman" w:hAnsi="Consolas" w:cs="Times New Roman"/>
+          <w:color w:val="98C379"/>
+          <w:sz w:val="23"/>
+          <w:szCs w:val="23"/>
+        </w:rPr>
+        <w:t>"</w:t>
       </w:r>
       <w:r>
         <w:rPr>
@@ -722,8 +937,19 @@
           <w:sz w:val="23"/>
           <w:szCs w:val="23"/>
         </w:rPr>
-        <w:t xml:space="preserve">    isValid</w:t>
-      </w:r>
+        <w:t xml:space="preserve">    </w:t>
+      </w:r>
+      <w:proofErr w:type="spellStart"/>
+      <w:r>
+        <w:rPr>
+          <w:rFonts w:ascii="Consolas" w:eastAsia="Times New Roman" w:hAnsi="Consolas" w:cs="Times New Roman"/>
+          <w:color w:val="BBBBBB"/>
+          <w:sz w:val="23"/>
+          <w:szCs w:val="23"/>
+        </w:rPr>
+        <w:t>isValid</w:t>
+      </w:r>
+      <w:proofErr w:type="spellEnd"/>
       <w:r>
         <w:rPr>
           <w:rFonts w:ascii="Consolas" w:eastAsia="Times New Roman" w:hAnsi="Consolas" w:cs="Times New Roman"/>
@@ -859,6 +1085,7 @@
         </w:rPr>
         <w:t xml:space="preserve">        </w:t>
       </w:r>
+      <w:proofErr w:type="spellStart"/>
       <w:r>
         <w:rPr>
           <w:rFonts w:ascii="Consolas" w:eastAsia="Times New Roman" w:hAnsi="Consolas" w:cs="Times New Roman"/>
@@ -868,6 +1095,7 @@
         </w:rPr>
         <w:t>tryme</w:t>
       </w:r>
+      <w:proofErr w:type="spellEnd"/>
       <w:r>
         <w:rPr>
           <w:rFonts w:ascii="Consolas" w:eastAsia="Times New Roman" w:hAnsi="Consolas" w:cs="Times New Roman"/>
@@ -1608,7 +1836,6 @@
           <w:highlight w:val="white"/>
           <w:lang w:bidi="ar-EG"/>
         </w:rPr>
-        <w:lastRenderedPageBreak/>
         <w:t>v-if</w:t>
       </w:r>
     </w:p>
@@ -1675,7 +1902,27 @@
           <w:sz w:val="21"/>
           <w:szCs w:val="21"/>
         </w:rPr>
-        <w:t>"isValid"</w:t>
+        <w:t>"</w:t>
+      </w:r>
+      <w:proofErr w:type="spellStart"/>
+      <w:r>
+        <w:rPr>
+          <w:rFonts w:ascii="Consolas" w:eastAsia="Times New Roman" w:hAnsi="Consolas" w:cs="Times New Roman"/>
+          <w:color w:val="98C379"/>
+          <w:sz w:val="21"/>
+          <w:szCs w:val="21"/>
+        </w:rPr>
+        <w:t>isValid</w:t>
+      </w:r>
+      <w:proofErr w:type="spellEnd"/>
+      <w:r>
+        <w:rPr>
+          <w:rFonts w:ascii="Consolas" w:eastAsia="Times New Roman" w:hAnsi="Consolas" w:cs="Times New Roman"/>
+          <w:color w:val="98C379"/>
+          <w:sz w:val="21"/>
+          <w:szCs w:val="21"/>
+        </w:rPr>
+        <w:t>"</w:t>
       </w:r>
       <w:r>
         <w:rPr>
@@ -1740,110 +1987,9 @@
           <w:sz w:val="21"/>
           <w:szCs w:val="21"/>
         </w:rPr>
-        <w:t>&lt;!-- isValid = true or false --&gt;</w:t>
-      </w:r>
-    </w:p>
-    <w:p>
-      <w:pPr>
-        <w:shd w:val="clear" w:color="auto" w:fill="282C34"/>
-        <w:spacing w:line="285" w:lineRule="atLeast"/>
-        <w:rPr>
-          <w:rFonts w:ascii="Consolas" w:eastAsia="Times New Roman" w:hAnsi="Consolas" w:cs="Times New Roman"/>
-          <w:color w:val="BBBBBB"/>
-          <w:sz w:val="21"/>
-          <w:szCs w:val="21"/>
-        </w:rPr>
-      </w:pPr>
-      <w:r>
-        <w:rPr>
-          <w:rFonts w:ascii="Consolas" w:eastAsia="Times New Roman" w:hAnsi="Consolas" w:cs="Times New Roman"/>
-          <w:color w:val="ABB2BF"/>
-          <w:sz w:val="21"/>
-          <w:szCs w:val="21"/>
-        </w:rPr>
-        <w:t>&lt;</w:t>
-      </w:r>
-      <w:r>
-        <w:rPr>
-          <w:rFonts w:ascii="Consolas" w:eastAsia="Times New Roman" w:hAnsi="Consolas" w:cs="Times New Roman"/>
-          <w:color w:val="E06C75"/>
-          <w:sz w:val="21"/>
-          <w:szCs w:val="21"/>
-        </w:rPr>
-        <w:t>h1</w:t>
-      </w:r>
-      <w:r>
-        <w:rPr>
-          <w:rFonts w:ascii="Consolas" w:eastAsia="Times New Roman" w:hAnsi="Consolas" w:cs="Times New Roman"/>
-          <w:color w:val="ABB2BF"/>
-          <w:sz w:val="21"/>
-          <w:szCs w:val="21"/>
-        </w:rPr>
-        <w:t xml:space="preserve"> </w:t>
-      </w:r>
-      <w:r>
-        <w:rPr>
-          <w:rFonts w:ascii="Consolas" w:eastAsia="Times New Roman" w:hAnsi="Consolas" w:cs="Times New Roman"/>
-          <w:color w:val="D19A66"/>
-          <w:sz w:val="21"/>
-          <w:szCs w:val="21"/>
-        </w:rPr>
-        <w:t>v-else</w:t>
-      </w:r>
-      <w:r>
-        <w:rPr>
-          <w:rFonts w:ascii="Consolas" w:eastAsia="Times New Roman" w:hAnsi="Consolas" w:cs="Times New Roman"/>
-          <w:color w:val="ABB2BF"/>
-          <w:sz w:val="21"/>
-          <w:szCs w:val="21"/>
-        </w:rPr>
-        <w:t>&gt;</w:t>
-      </w:r>
-      <w:r>
-        <w:rPr>
-          <w:rFonts w:ascii="Consolas" w:eastAsia="Times New Roman" w:hAnsi="Consolas" w:cs="Times New Roman"/>
-          <w:color w:val="BBBBBB"/>
-          <w:sz w:val="21"/>
-          <w:szCs w:val="21"/>
-        </w:rPr>
-        <w:t>Else works!</w:t>
-      </w:r>
-      <w:r>
-        <w:rPr>
-          <w:rFonts w:ascii="Consolas" w:eastAsia="Times New Roman" w:hAnsi="Consolas" w:cs="Times New Roman"/>
-          <w:color w:val="ABB2BF"/>
-          <w:sz w:val="21"/>
-          <w:szCs w:val="21"/>
-        </w:rPr>
-        <w:t>&lt;/</w:t>
-      </w:r>
-      <w:r>
-        <w:rPr>
-          <w:rFonts w:ascii="Consolas" w:eastAsia="Times New Roman" w:hAnsi="Consolas" w:cs="Times New Roman"/>
-          <w:color w:val="E06C75"/>
-          <w:sz w:val="21"/>
-          <w:szCs w:val="21"/>
-        </w:rPr>
-        <w:t>h1</w:t>
-      </w:r>
-      <w:r>
-        <w:rPr>
-          <w:rFonts w:ascii="Consolas" w:eastAsia="Times New Roman" w:hAnsi="Consolas" w:cs="Times New Roman"/>
-          <w:color w:val="ABB2BF"/>
-          <w:sz w:val="21"/>
-          <w:szCs w:val="21"/>
-        </w:rPr>
-        <w:t>&gt;</w:t>
-      </w:r>
-      <w:r>
-        <w:rPr>
-          <w:rFonts w:ascii="Consolas" w:eastAsia="Times New Roman" w:hAnsi="Consolas" w:cs="Times New Roman"/>
-          <w:color w:val="BBBBBB"/>
-          <w:sz w:val="21"/>
-          <w:szCs w:val="21"/>
-        </w:rPr>
-        <w:t xml:space="preserve"> </w:t>
-      </w:r>
+        <w:t xml:space="preserve">&lt;!-- </w:t>
+      </w:r>
+      <w:proofErr w:type="spellStart"/>
       <w:r>
         <w:rPr>
           <w:rFonts w:ascii="Consolas" w:eastAsia="Times New Roman" w:hAnsi="Consolas" w:cs="Times New Roman"/>
@@ -1853,6 +1999,131 @@
           <w:sz w:val="21"/>
           <w:szCs w:val="21"/>
         </w:rPr>
+        <w:t>isValid</w:t>
+      </w:r>
+      <w:proofErr w:type="spellEnd"/>
+      <w:r>
+        <w:rPr>
+          <w:rFonts w:ascii="Consolas" w:eastAsia="Times New Roman" w:hAnsi="Consolas" w:cs="Times New Roman"/>
+          <w:i/>
+          <w:iCs/>
+          <w:color w:val="5C6370"/>
+          <w:sz w:val="21"/>
+          <w:szCs w:val="21"/>
+        </w:rPr>
+        <w:t xml:space="preserve"> = true or false --&gt;</w:t>
+      </w:r>
+    </w:p>
+    <w:p>
+      <w:pPr>
+        <w:shd w:val="clear" w:color="auto" w:fill="282C34"/>
+        <w:spacing w:line="285" w:lineRule="atLeast"/>
+        <w:rPr>
+          <w:rFonts w:ascii="Consolas" w:eastAsia="Times New Roman" w:hAnsi="Consolas" w:cs="Times New Roman"/>
+          <w:color w:val="BBBBBB"/>
+          <w:sz w:val="21"/>
+          <w:szCs w:val="21"/>
+        </w:rPr>
+      </w:pPr>
+      <w:r>
+        <w:rPr>
+          <w:rFonts w:ascii="Consolas" w:eastAsia="Times New Roman" w:hAnsi="Consolas" w:cs="Times New Roman"/>
+          <w:color w:val="ABB2BF"/>
+          <w:sz w:val="21"/>
+          <w:szCs w:val="21"/>
+        </w:rPr>
+        <w:t>&lt;</w:t>
+      </w:r>
+      <w:r>
+        <w:rPr>
+          <w:rFonts w:ascii="Consolas" w:eastAsia="Times New Roman" w:hAnsi="Consolas" w:cs="Times New Roman"/>
+          <w:color w:val="E06C75"/>
+          <w:sz w:val="21"/>
+          <w:szCs w:val="21"/>
+        </w:rPr>
+        <w:t>h1</w:t>
+      </w:r>
+      <w:r>
+        <w:rPr>
+          <w:rFonts w:ascii="Consolas" w:eastAsia="Times New Roman" w:hAnsi="Consolas" w:cs="Times New Roman"/>
+          <w:color w:val="ABB2BF"/>
+          <w:sz w:val="21"/>
+          <w:szCs w:val="21"/>
+        </w:rPr>
+        <w:t xml:space="preserve"> </w:t>
+      </w:r>
+      <w:r>
+        <w:rPr>
+          <w:rFonts w:ascii="Consolas" w:eastAsia="Times New Roman" w:hAnsi="Consolas" w:cs="Times New Roman"/>
+          <w:color w:val="D19A66"/>
+          <w:sz w:val="21"/>
+          <w:szCs w:val="21"/>
+        </w:rPr>
+        <w:t>v-else</w:t>
+      </w:r>
+      <w:r>
+        <w:rPr>
+          <w:rFonts w:ascii="Consolas" w:eastAsia="Times New Roman" w:hAnsi="Consolas" w:cs="Times New Roman"/>
+          <w:color w:val="ABB2BF"/>
+          <w:sz w:val="21"/>
+          <w:szCs w:val="21"/>
+        </w:rPr>
+        <w:t>&gt;</w:t>
+      </w:r>
+      <w:r>
+        <w:rPr>
+          <w:rFonts w:ascii="Consolas" w:eastAsia="Times New Roman" w:hAnsi="Consolas" w:cs="Times New Roman"/>
+          <w:color w:val="BBBBBB"/>
+          <w:sz w:val="21"/>
+          <w:szCs w:val="21"/>
+        </w:rPr>
+        <w:t>Else works!</w:t>
+      </w:r>
+      <w:r>
+        <w:rPr>
+          <w:rFonts w:ascii="Consolas" w:eastAsia="Times New Roman" w:hAnsi="Consolas" w:cs="Times New Roman"/>
+          <w:color w:val="ABB2BF"/>
+          <w:sz w:val="21"/>
+          <w:szCs w:val="21"/>
+        </w:rPr>
+        <w:t>&lt;/</w:t>
+      </w:r>
+      <w:r>
+        <w:rPr>
+          <w:rFonts w:ascii="Consolas" w:eastAsia="Times New Roman" w:hAnsi="Consolas" w:cs="Times New Roman"/>
+          <w:color w:val="E06C75"/>
+          <w:sz w:val="21"/>
+          <w:szCs w:val="21"/>
+        </w:rPr>
+        <w:t>h1</w:t>
+      </w:r>
+      <w:r>
+        <w:rPr>
+          <w:rFonts w:ascii="Consolas" w:eastAsia="Times New Roman" w:hAnsi="Consolas" w:cs="Times New Roman"/>
+          <w:color w:val="ABB2BF"/>
+          <w:sz w:val="21"/>
+          <w:szCs w:val="21"/>
+        </w:rPr>
+        <w:t>&gt;</w:t>
+      </w:r>
+      <w:r>
+        <w:rPr>
+          <w:rFonts w:ascii="Consolas" w:eastAsia="Times New Roman" w:hAnsi="Consolas" w:cs="Times New Roman"/>
+          <w:color w:val="BBBBBB"/>
+          <w:sz w:val="21"/>
+          <w:szCs w:val="21"/>
+        </w:rPr>
+        <w:t xml:space="preserve"> </w:t>
+      </w:r>
+      <w:r>
+        <w:rPr>
+          <w:rFonts w:ascii="Consolas" w:eastAsia="Times New Roman" w:hAnsi="Consolas" w:cs="Times New Roman"/>
+          <w:i/>
+          <w:iCs/>
+          <w:color w:val="5C6370"/>
+          <w:sz w:val="21"/>
+          <w:szCs w:val="21"/>
+        </w:rPr>
         <w:t>&lt;!-- v-else should be under v-if directly --&gt;</w:t>
       </w:r>
     </w:p>
@@ -1970,7 +2241,27 @@
           <w:sz w:val="21"/>
           <w:szCs w:val="21"/>
         </w:rPr>
-        <w:t>'isValid'</w:t>
+        <w:t>'</w:t>
+      </w:r>
+      <w:proofErr w:type="spellStart"/>
+      <w:r>
+        <w:rPr>
+          <w:rFonts w:ascii="Consolas" w:eastAsia="Times New Roman" w:hAnsi="Consolas" w:cs="Times New Roman"/>
+          <w:color w:val="98C379"/>
+          <w:sz w:val="21"/>
+          <w:szCs w:val="21"/>
+        </w:rPr>
+        <w:t>isValid</w:t>
+      </w:r>
+      <w:proofErr w:type="spellEnd"/>
+      <w:r>
+        <w:rPr>
+          <w:rFonts w:ascii="Consolas" w:eastAsia="Times New Roman" w:hAnsi="Consolas" w:cs="Times New Roman"/>
+          <w:color w:val="98C379"/>
+          <w:sz w:val="21"/>
+          <w:szCs w:val="21"/>
+        </w:rPr>
+        <w:t>'</w:t>
       </w:r>
       <w:r>
         <w:rPr>
@@ -2038,11 +2329,10 @@
           <w:highlight w:val="white"/>
           <w:lang w:bidi="ar-EG"/>
         </w:rPr>
-        <w:t>v-show: if isValid = false the div will display:none</w:t>
-      </w:r>
-    </w:p>
-    <w:p>
-      <w:pPr>
+        <w:t xml:space="preserve">v-show: if </w:t>
+      </w:r>
+      <w:proofErr w:type="spellStart"/>
+      <w:r>
         <w:rPr>
           <w:rFonts w:asciiTheme="minorHAnsi" w:eastAsia="Roboto" w:hAnsiTheme="minorHAnsi" w:cs="Times New Roman"/>
           <w:color w:val="202124"/>
@@ -2051,7 +2341,9 @@
           <w:highlight w:val="white"/>
           <w:lang w:bidi="ar-EG"/>
         </w:rPr>
-      </w:pPr>
+        <w:t>isValid</w:t>
+      </w:r>
+      <w:proofErr w:type="spellEnd"/>
       <w:r>
         <w:rPr>
           <w:rFonts w:asciiTheme="minorHAnsi" w:eastAsia="Roboto" w:hAnsiTheme="minorHAnsi" w:cs="Times New Roman"/>
@@ -2061,7 +2353,67 @@
           <w:highlight w:val="white"/>
           <w:lang w:bidi="ar-EG"/>
         </w:rPr>
-        <w:t>v-if: if isValid = false the div will not created</w:t>
+        <w:t xml:space="preserve"> = false the div will </w:t>
+      </w:r>
+      <w:proofErr w:type="spellStart"/>
+      <w:r>
+        <w:rPr>
+          <w:rFonts w:asciiTheme="minorHAnsi" w:eastAsia="Roboto" w:hAnsiTheme="minorHAnsi" w:cs="Times New Roman"/>
+          <w:color w:val="202124"/>
+          <w:sz w:val="26"/>
+          <w:szCs w:val="26"/>
+          <w:highlight w:val="white"/>
+          <w:lang w:bidi="ar-EG"/>
+        </w:rPr>
+        <w:t>display:none</w:t>
+      </w:r>
+      <w:proofErr w:type="spellEnd"/>
+    </w:p>
+    <w:p>
+      <w:pPr>
+        <w:rPr>
+          <w:rFonts w:asciiTheme="minorHAnsi" w:eastAsia="Roboto" w:hAnsiTheme="minorHAnsi" w:cs="Times New Roman"/>
+          <w:color w:val="202124"/>
+          <w:sz w:val="26"/>
+          <w:szCs w:val="26"/>
+          <w:highlight w:val="white"/>
+          <w:lang w:bidi="ar-EG"/>
+        </w:rPr>
+      </w:pPr>
+      <w:r>
+        <w:rPr>
+          <w:rFonts w:asciiTheme="minorHAnsi" w:eastAsia="Roboto" w:hAnsiTheme="minorHAnsi" w:cs="Times New Roman"/>
+          <w:color w:val="202124"/>
+          <w:sz w:val="26"/>
+          <w:szCs w:val="26"/>
+          <w:highlight w:val="white"/>
+          <w:lang w:bidi="ar-EG"/>
+        </w:rPr>
+        <w:t xml:space="preserve">v-if: if </w:t>
+      </w:r>
+      <w:proofErr w:type="spellStart"/>
+      <w:r>
+        <w:rPr>
+          <w:rFonts w:asciiTheme="minorHAnsi" w:eastAsia="Roboto" w:hAnsiTheme="minorHAnsi" w:cs="Times New Roman"/>
+          <w:color w:val="202124"/>
+          <w:sz w:val="26"/>
+          <w:szCs w:val="26"/>
+          <w:highlight w:val="white"/>
+          <w:lang w:bidi="ar-EG"/>
+        </w:rPr>
+        <w:t>isValid</w:t>
+      </w:r>
+      <w:proofErr w:type="spellEnd"/>
+      <w:r>
+        <w:rPr>
+          <w:rFonts w:asciiTheme="minorHAnsi" w:eastAsia="Roboto" w:hAnsiTheme="minorHAnsi" w:cs="Times New Roman"/>
+          <w:color w:val="202124"/>
+          <w:sz w:val="26"/>
+          <w:szCs w:val="26"/>
+          <w:highlight w:val="white"/>
+          <w:lang w:bidi="ar-EG"/>
+        </w:rPr>
+        <w:t xml:space="preserve"> = false the div will not created</w:t>
       </w:r>
     </w:p>
     <w:p>
@@ -2353,6 +2705,7 @@
         </w:rPr>
         <w:t xml:space="preserve">you can type or </w:t>
       </w:r>
+      <w:proofErr w:type="spellStart"/>
       <w:r>
         <w:rPr>
           <w:rFonts w:asciiTheme="minorHAnsi" w:eastAsia="Roboto" w:hAnsiTheme="minorHAnsi" w:cs="Times New Roman"/>
@@ -2366,6 +2719,7 @@
         </w:rPr>
         <w:t>v-bind:src</w:t>
       </w:r>
+      <w:proofErr w:type="spellEnd"/>
       <w:r>
         <w:rPr>
           <w:rFonts w:asciiTheme="minorHAnsi" w:eastAsia="Roboto" w:hAnsiTheme="minorHAnsi" w:cs="Times New Roman"/>
@@ -2388,8 +2742,23 @@
           <w:highlight w:val="white"/>
           <w:lang w:bidi="ar-EG"/>
         </w:rPr>
-        <w:t>:src</w:t>
-      </w:r>
+        <w:t>:</w:t>
+      </w:r>
+      <w:proofErr w:type="spellStart"/>
+      <w:r>
+        <w:rPr>
+          <w:rFonts w:asciiTheme="minorHAnsi" w:eastAsia="Roboto" w:hAnsiTheme="minorHAnsi" w:cs="Times New Roman"/>
+          <w:b/>
+          <w:bCs/>
+          <w:color w:val="202124"/>
+          <w:sz w:val="26"/>
+          <w:szCs w:val="26"/>
+          <w:highlight w:val="white"/>
+          <w:lang w:bidi="ar-EG"/>
+        </w:rPr>
+        <w:t>src</w:t>
+      </w:r>
+      <w:proofErr w:type="spellEnd"/>
     </w:p>
     <w:p>
       <w:pPr>
@@ -2411,6 +2780,7 @@
         </w:rPr>
         <w:t>&lt;</w:t>
       </w:r>
+      <w:proofErr w:type="spellStart"/>
       <w:r>
         <w:rPr>
           <w:rFonts w:ascii="Consolas" w:eastAsia="Times New Roman" w:hAnsi="Consolas" w:cs="Times New Roman"/>
@@ -2420,6 +2790,7 @@
         </w:rPr>
         <w:t>img</w:t>
       </w:r>
+      <w:proofErr w:type="spellEnd"/>
       <w:r>
         <w:rPr>
           <w:rFonts w:ascii="Consolas" w:eastAsia="Times New Roman" w:hAnsi="Consolas" w:cs="Times New Roman"/>
@@ -2436,8 +2807,19 @@
           <w:sz w:val="23"/>
           <w:szCs w:val="23"/>
         </w:rPr>
-        <w:t>:src</w:t>
-      </w:r>
+        <w:t>:</w:t>
+      </w:r>
+      <w:proofErr w:type="spellStart"/>
+      <w:r>
+        <w:rPr>
+          <w:rFonts w:ascii="Consolas" w:eastAsia="Times New Roman" w:hAnsi="Consolas" w:cs="Times New Roman"/>
+          <w:color w:val="D19A66"/>
+          <w:sz w:val="23"/>
+          <w:szCs w:val="23"/>
+        </w:rPr>
+        <w:t>src</w:t>
+      </w:r>
+      <w:proofErr w:type="spellEnd"/>
       <w:r>
         <w:rPr>
           <w:rFonts w:ascii="Consolas" w:eastAsia="Times New Roman" w:hAnsi="Consolas" w:cs="Times New Roman"/>
@@ -2454,7 +2836,27 @@
           <w:sz w:val="23"/>
           <w:szCs w:val="23"/>
         </w:rPr>
-        <w:t>"sourceFromVue"</w:t>
+        <w:t>"</w:t>
+      </w:r>
+      <w:proofErr w:type="spellStart"/>
+      <w:r>
+        <w:rPr>
+          <w:rFonts w:ascii="Consolas" w:eastAsia="Times New Roman" w:hAnsi="Consolas" w:cs="Times New Roman"/>
+          <w:color w:val="98C379"/>
+          <w:sz w:val="23"/>
+          <w:szCs w:val="23"/>
+        </w:rPr>
+        <w:t>sourceFromVue</w:t>
+      </w:r>
+      <w:proofErr w:type="spellEnd"/>
+      <w:r>
+        <w:rPr>
+          <w:rFonts w:ascii="Consolas" w:eastAsia="Times New Roman" w:hAnsi="Consolas" w:cs="Times New Roman"/>
+          <w:color w:val="98C379"/>
+          <w:sz w:val="23"/>
+          <w:szCs w:val="23"/>
+        </w:rPr>
+        <w:t>"</w:t>
       </w:r>
       <w:r>
         <w:rPr>
@@ -2490,7 +2892,27 @@
           <w:sz w:val="23"/>
           <w:szCs w:val="23"/>
         </w:rPr>
-        <w:t>"imgAlt"</w:t>
+        <w:t>"</w:t>
+      </w:r>
+      <w:proofErr w:type="spellStart"/>
+      <w:r>
+        <w:rPr>
+          <w:rFonts w:ascii="Consolas" w:eastAsia="Times New Roman" w:hAnsi="Consolas" w:cs="Times New Roman"/>
+          <w:color w:val="98C379"/>
+          <w:sz w:val="23"/>
+          <w:szCs w:val="23"/>
+        </w:rPr>
+        <w:t>imgAlt</w:t>
+      </w:r>
+      <w:proofErr w:type="spellEnd"/>
+      <w:r>
+        <w:rPr>
+          <w:rFonts w:ascii="Consolas" w:eastAsia="Times New Roman" w:hAnsi="Consolas" w:cs="Times New Roman"/>
+          <w:color w:val="98C379"/>
+          <w:sz w:val="23"/>
+          <w:szCs w:val="23"/>
+        </w:rPr>
+        <w:t>"</w:t>
       </w:r>
       <w:r>
         <w:rPr>
@@ -2601,6 +3023,7 @@
         </w:rPr>
         <w:t xml:space="preserve">you can type or </w:t>
       </w:r>
+      <w:proofErr w:type="spellStart"/>
       <w:r>
         <w:rPr>
           <w:rFonts w:asciiTheme="minorHAnsi" w:eastAsia="Roboto" w:hAnsiTheme="minorHAnsi" w:cs="Times New Roman"/>
@@ -2614,6 +3037,7 @@
         </w:rPr>
         <w:t>v-on:click</w:t>
       </w:r>
+      <w:proofErr w:type="spellEnd"/>
       <w:r>
         <w:rPr>
           <w:rFonts w:asciiTheme="minorHAnsi" w:eastAsia="Roboto" w:hAnsiTheme="minorHAnsi" w:cs="Times New Roman"/>
@@ -2702,7 +3126,47 @@
           <w:sz w:val="23"/>
           <w:szCs w:val="23"/>
         </w:rPr>
-        <w:t>"btn btn-success"</w:t>
+        <w:t>"</w:t>
+      </w:r>
+      <w:proofErr w:type="spellStart"/>
+      <w:r>
+        <w:rPr>
+          <w:rFonts w:ascii="Consolas" w:eastAsia="Times New Roman" w:hAnsi="Consolas" w:cs="Times New Roman"/>
+          <w:color w:val="98C379"/>
+          <w:sz w:val="23"/>
+          <w:szCs w:val="23"/>
+        </w:rPr>
+        <w:t>btn</w:t>
+      </w:r>
+      <w:proofErr w:type="spellEnd"/>
+      <w:r>
+        <w:rPr>
+          <w:rFonts w:ascii="Consolas" w:eastAsia="Times New Roman" w:hAnsi="Consolas" w:cs="Times New Roman"/>
+          <w:color w:val="98C379"/>
+          <w:sz w:val="23"/>
+          <w:szCs w:val="23"/>
+        </w:rPr>
+        <w:t xml:space="preserve"> </w:t>
+      </w:r>
+      <w:proofErr w:type="spellStart"/>
+      <w:r>
+        <w:rPr>
+          <w:rFonts w:ascii="Consolas" w:eastAsia="Times New Roman" w:hAnsi="Consolas" w:cs="Times New Roman"/>
+          <w:color w:val="98C379"/>
+          <w:sz w:val="23"/>
+          <w:szCs w:val="23"/>
+        </w:rPr>
+        <w:t>btn</w:t>
+      </w:r>
+      <w:proofErr w:type="spellEnd"/>
+      <w:r>
+        <w:rPr>
+          <w:rFonts w:ascii="Consolas" w:eastAsia="Times New Roman" w:hAnsi="Consolas" w:cs="Times New Roman"/>
+          <w:color w:val="98C379"/>
+          <w:sz w:val="23"/>
+          <w:szCs w:val="23"/>
+        </w:rPr>
+        <w:t>-success"</w:t>
       </w:r>
       <w:r>
         <w:rPr>
@@ -3449,8 +3913,20 @@
           <w:szCs w:val="26"/>
           <w:highlight w:val="white"/>
         </w:rPr>
-        <w:t>routes == routes:routes</w:t>
-      </w:r>
+        <w:t xml:space="preserve">routes == </w:t>
+      </w:r>
+      <w:proofErr w:type="spellStart"/>
+      <w:r>
+        <w:rPr>
+          <w:rFonts w:ascii="Roboto" w:eastAsia="Roboto" w:hAnsi="Roboto" w:cs="Roboto"/>
+          <w:color w:val="202124"/>
+          <w:sz w:val="26"/>
+          <w:szCs w:val="26"/>
+          <w:highlight w:val="white"/>
+        </w:rPr>
+        <w:t>routes:routes</w:t>
+      </w:r>
+      <w:proofErr w:type="spellEnd"/>
     </w:p>
     <w:p>
       <w:pPr>
@@ -3491,7 +3967,6 @@
           <w:szCs w:val="26"/>
           <w:highlight w:val="white"/>
         </w:rPr>
-        <w:lastRenderedPageBreak/>
         <w:t>VID28</w:t>
       </w:r>
     </w:p>
@@ -4596,8 +5071,20 @@
           <w:szCs w:val="26"/>
           <w:highlight w:val="white"/>
         </w:rPr>
-        <w:t>Fake Api</w:t>
-      </w:r>
+        <w:t xml:space="preserve">Fake </w:t>
+      </w:r>
+      <w:proofErr w:type="spellStart"/>
+      <w:r>
+        <w:rPr>
+          <w:rFonts w:ascii="Roboto" w:eastAsia="Roboto" w:hAnsi="Roboto" w:cs="Roboto"/>
+          <w:color w:val="202124"/>
+          <w:sz w:val="26"/>
+          <w:szCs w:val="26"/>
+          <w:highlight w:val="white"/>
+        </w:rPr>
+        <w:t>Api</w:t>
+      </w:r>
+      <w:proofErr w:type="spellEnd"/>
     </w:p>
     <w:p>
       <w:pPr>
@@ -4717,6 +5204,7 @@
         </w:rPr>
         <w:br/>
       </w:r>
+      <w:proofErr w:type="spellStart"/>
       <w:r>
         <w:rPr>
           <w:rFonts w:ascii="Consolas" w:eastAsia="Times New Roman" w:hAnsi="Consolas" w:cs="Times New Roman"/>
@@ -4744,6 +5232,7 @@
         </w:rPr>
         <w:t>filter</w:t>
       </w:r>
+      <w:proofErr w:type="spellEnd"/>
       <w:r>
         <w:rPr>
           <w:rFonts w:ascii="Consolas" w:eastAsia="Times New Roman" w:hAnsi="Consolas" w:cs="Times New Roman"/>
@@ -4855,6 +5344,7 @@
         </w:rPr>
         <w:t> </w:t>
       </w:r>
+      <w:proofErr w:type="spellStart"/>
       <w:r>
         <w:rPr>
           <w:rFonts w:ascii="Consolas" w:eastAsia="Times New Roman" w:hAnsi="Consolas" w:cs="Times New Roman"/>
@@ -4882,6 +5372,7 @@
         </w:rPr>
         <w:t>toUpperCase</w:t>
       </w:r>
+      <w:proofErr w:type="spellEnd"/>
       <w:r>
         <w:rPr>
           <w:rFonts w:ascii="Consolas" w:eastAsia="Times New Roman" w:hAnsi="Consolas" w:cs="Times New Roman"/>
@@ -4924,6 +5415,7 @@
           <w:szCs w:val="21"/>
         </w:rPr>
       </w:pPr>
+      <w:proofErr w:type="spellStart"/>
       <w:r>
         <w:rPr>
           <w:rFonts w:ascii="Consolas" w:eastAsia="Times New Roman" w:hAnsi="Consolas" w:cs="Times New Roman"/>
@@ -4951,6 +5443,7 @@
         </w:rPr>
         <w:t>filter</w:t>
       </w:r>
+      <w:proofErr w:type="spellEnd"/>
       <w:r>
         <w:rPr>
           <w:rFonts w:ascii="Consolas" w:eastAsia="Times New Roman" w:hAnsi="Consolas" w:cs="Times New Roman"/>
@@ -5062,6 +5555,7 @@
         </w:rPr>
         <w:t> </w:t>
       </w:r>
+      <w:proofErr w:type="spellStart"/>
       <w:r>
         <w:rPr>
           <w:rFonts w:ascii="Consolas" w:eastAsia="Times New Roman" w:hAnsi="Consolas" w:cs="Times New Roman"/>
@@ -5089,6 +5583,7 @@
         </w:rPr>
         <w:t>split</w:t>
       </w:r>
+      <w:proofErr w:type="spellEnd"/>
       <w:r>
         <w:rPr>
           <w:rFonts w:ascii="Consolas" w:eastAsia="Times New Roman" w:hAnsi="Consolas" w:cs="Times New Roman"/>
@@ -5262,8 +5757,20 @@
           <w:sz w:val="26"/>
           <w:szCs w:val="26"/>
         </w:rPr>
-        <w:t>Filter with Pramerter</w:t>
-      </w:r>
+        <w:t xml:space="preserve">Filter with </w:t>
+      </w:r>
+      <w:proofErr w:type="spellStart"/>
+      <w:r>
+        <w:rPr>
+          <w:rFonts w:ascii="Roboto" w:eastAsia="Roboto" w:hAnsi="Roboto" w:cs="Roboto"/>
+          <w:b/>
+          <w:color w:val="202124"/>
+          <w:sz w:val="26"/>
+          <w:szCs w:val="26"/>
+        </w:rPr>
+        <w:t>Pramerter</w:t>
+      </w:r>
+      <w:proofErr w:type="spellEnd"/>
     </w:p>
     <w:p>
       <w:pPr>
@@ -5285,563 +5792,9 @@
           <w:sz w:val="21"/>
           <w:szCs w:val="21"/>
         </w:rPr>
-        <w:t>// Filter with Pramerter</w:t>
-      </w:r>
-    </w:p>
-    <w:p>
-      <w:pPr>
-        <w:shd w:val="clear" w:color="auto" w:fill="282C34"/>
-        <w:spacing w:line="285" w:lineRule="atLeast"/>
-        <w:rPr>
-          <w:rFonts w:ascii="Consolas" w:eastAsia="Times New Roman" w:hAnsi="Consolas" w:cs="Times New Roman"/>
-          <w:color w:val="BBBBBB"/>
-          <w:sz w:val="21"/>
-          <w:szCs w:val="21"/>
-        </w:rPr>
-      </w:pPr>
-      <w:r>
-        <w:rPr>
-          <w:rFonts w:ascii="Consolas" w:eastAsia="Times New Roman" w:hAnsi="Consolas" w:cs="Times New Roman"/>
-          <w:color w:val="E06C75"/>
-          <w:sz w:val="21"/>
-          <w:szCs w:val="21"/>
-        </w:rPr>
-        <w:t>Vue</w:t>
-      </w:r>
-      <w:r>
-        <w:rPr>
-          <w:rFonts w:ascii="Consolas" w:eastAsia="Times New Roman" w:hAnsi="Consolas" w:cs="Times New Roman"/>
-          <w:color w:val="ABB2BF"/>
-          <w:sz w:val="21"/>
-          <w:szCs w:val="21"/>
-        </w:rPr>
-        <w:t>.</w:t>
-      </w:r>
-      <w:r>
-        <w:rPr>
-          <w:rFonts w:ascii="Consolas" w:eastAsia="Times New Roman" w:hAnsi="Consolas" w:cs="Times New Roman"/>
-          <w:color w:val="61AFEF"/>
-          <w:sz w:val="21"/>
-          <w:szCs w:val="21"/>
-        </w:rPr>
-        <w:t>filter</w:t>
-      </w:r>
-      <w:r>
-        <w:rPr>
-          <w:rFonts w:ascii="Consolas" w:eastAsia="Times New Roman" w:hAnsi="Consolas" w:cs="Times New Roman"/>
-          <w:color w:val="ABB2BF"/>
-          <w:sz w:val="21"/>
-          <w:szCs w:val="21"/>
-        </w:rPr>
-        <w:t>(</w:t>
-      </w:r>
-      <w:r>
-        <w:rPr>
-          <w:rFonts w:ascii="Consolas" w:eastAsia="Times New Roman" w:hAnsi="Consolas" w:cs="Times New Roman"/>
-          <w:color w:val="98C379"/>
-          <w:sz w:val="21"/>
-          <w:szCs w:val="21"/>
-        </w:rPr>
-        <w:t>"shorten"</w:t>
-      </w:r>
-      <w:r>
-        <w:rPr>
-          <w:rFonts w:ascii="Consolas" w:eastAsia="Times New Roman" w:hAnsi="Consolas" w:cs="Times New Roman"/>
-          <w:color w:val="ABB2BF"/>
-          <w:sz w:val="21"/>
-          <w:szCs w:val="21"/>
-        </w:rPr>
-        <w:t>,</w:t>
-      </w:r>
-      <w:r>
-        <w:rPr>
-          <w:rFonts w:ascii="Consolas" w:eastAsia="Times New Roman" w:hAnsi="Consolas" w:cs="Times New Roman"/>
-          <w:color w:val="BBBBBB"/>
-          <w:sz w:val="21"/>
-          <w:szCs w:val="21"/>
-        </w:rPr>
-        <w:t> </w:t>
-      </w:r>
-      <w:r>
-        <w:rPr>
-          <w:rFonts w:ascii="Consolas" w:eastAsia="Times New Roman" w:hAnsi="Consolas" w:cs="Times New Roman"/>
-          <w:color w:val="C678DD"/>
-          <w:sz w:val="21"/>
-          <w:szCs w:val="21"/>
-        </w:rPr>
-        <w:t>function</w:t>
-      </w:r>
-      <w:r>
-        <w:rPr>
-          <w:rFonts w:ascii="Consolas" w:eastAsia="Times New Roman" w:hAnsi="Consolas" w:cs="Times New Roman"/>
-          <w:color w:val="ABB2BF"/>
-          <w:sz w:val="21"/>
-          <w:szCs w:val="21"/>
-        </w:rPr>
-        <w:t>(v,</w:t>
-      </w:r>
-      <w:r>
-        <w:rPr>
-          <w:rFonts w:ascii="Consolas" w:eastAsia="Times New Roman" w:hAnsi="Consolas" w:cs="Times New Roman"/>
-          <w:color w:val="BBBBBB"/>
-          <w:sz w:val="21"/>
-          <w:szCs w:val="21"/>
-        </w:rPr>
-        <w:t> </w:t>
-      </w:r>
-      <w:r>
-        <w:rPr>
-          <w:rFonts w:ascii="Consolas" w:eastAsia="Times New Roman" w:hAnsi="Consolas" w:cs="Times New Roman"/>
-          <w:color w:val="ABB2BF"/>
-          <w:sz w:val="21"/>
-          <w:szCs w:val="21"/>
-        </w:rPr>
-        <w:t>textLength)</w:t>
-      </w:r>
-      <w:r>
-        <w:rPr>
-          <w:rFonts w:ascii="Consolas" w:eastAsia="Times New Roman" w:hAnsi="Consolas" w:cs="Times New Roman"/>
-          <w:color w:val="BBBBBB"/>
-          <w:sz w:val="21"/>
-          <w:szCs w:val="21"/>
-        </w:rPr>
-        <w:t> </w:t>
-      </w:r>
-      <w:r>
-        <w:rPr>
-          <w:rFonts w:ascii="Consolas" w:eastAsia="Times New Roman" w:hAnsi="Consolas" w:cs="Times New Roman"/>
-          <w:color w:val="ABB2BF"/>
-          <w:sz w:val="21"/>
-          <w:szCs w:val="21"/>
-        </w:rPr>
-        <w:t>{</w:t>
-      </w:r>
-    </w:p>
-    <w:p>
-      <w:pPr>
-        <w:shd w:val="clear" w:color="auto" w:fill="282C34"/>
-        <w:spacing w:line="285" w:lineRule="atLeast"/>
-        <w:rPr>
-          <w:rFonts w:ascii="Consolas" w:eastAsia="Times New Roman" w:hAnsi="Consolas" w:cs="Times New Roman"/>
-          <w:color w:val="BBBBBB"/>
-          <w:sz w:val="21"/>
-          <w:szCs w:val="21"/>
-        </w:rPr>
-      </w:pPr>
-      <w:r>
-        <w:rPr>
-          <w:rFonts w:ascii="Consolas" w:eastAsia="Times New Roman" w:hAnsi="Consolas" w:cs="Times New Roman"/>
-          <w:color w:val="BBBBBB"/>
-          <w:sz w:val="21"/>
-          <w:szCs w:val="21"/>
-        </w:rPr>
-        <w:t>  </w:t>
-      </w:r>
-      <w:r>
-        <w:rPr>
-          <w:rFonts w:ascii="Consolas" w:eastAsia="Times New Roman" w:hAnsi="Consolas" w:cs="Times New Roman"/>
-          <w:color w:val="C678DD"/>
-          <w:sz w:val="21"/>
-          <w:szCs w:val="21"/>
-        </w:rPr>
-        <w:t>return</w:t>
-      </w:r>
-      <w:r>
-        <w:rPr>
-          <w:rFonts w:ascii="Consolas" w:eastAsia="Times New Roman" w:hAnsi="Consolas" w:cs="Times New Roman"/>
-          <w:color w:val="BBBBBB"/>
-          <w:sz w:val="21"/>
-          <w:szCs w:val="21"/>
-        </w:rPr>
-        <w:t> </w:t>
-      </w:r>
-      <w:r>
-        <w:rPr>
-          <w:rFonts w:ascii="Consolas" w:eastAsia="Times New Roman" w:hAnsi="Consolas" w:cs="Times New Roman"/>
-          <w:color w:val="E06C75"/>
-          <w:sz w:val="21"/>
-          <w:szCs w:val="21"/>
-        </w:rPr>
-        <w:t>v</w:t>
-      </w:r>
-      <w:r>
-        <w:rPr>
-          <w:rFonts w:ascii="Consolas" w:eastAsia="Times New Roman" w:hAnsi="Consolas" w:cs="Times New Roman"/>
-          <w:color w:val="ABB2BF"/>
-          <w:sz w:val="21"/>
-          <w:szCs w:val="21"/>
-        </w:rPr>
-        <w:t>.</w:t>
-      </w:r>
-      <w:r>
-        <w:rPr>
-          <w:rFonts w:ascii="Consolas" w:eastAsia="Times New Roman" w:hAnsi="Consolas" w:cs="Times New Roman"/>
-          <w:color w:val="61AFEF"/>
-          <w:sz w:val="21"/>
-          <w:szCs w:val="21"/>
-        </w:rPr>
-        <w:t>substring</w:t>
-      </w:r>
-      <w:r>
-        <w:rPr>
-          <w:rFonts w:ascii="Consolas" w:eastAsia="Times New Roman" w:hAnsi="Consolas" w:cs="Times New Roman"/>
-          <w:color w:val="ABB2BF"/>
-          <w:sz w:val="21"/>
-          <w:szCs w:val="21"/>
-        </w:rPr>
-        <w:t>(</w:t>
-      </w:r>
-      <w:r>
-        <w:rPr>
-          <w:rFonts w:ascii="Consolas" w:eastAsia="Times New Roman" w:hAnsi="Consolas" w:cs="Times New Roman"/>
-          <w:color w:val="D19A66"/>
-          <w:sz w:val="21"/>
-          <w:szCs w:val="21"/>
-        </w:rPr>
-        <w:t>0</w:t>
-      </w:r>
-      <w:r>
-        <w:rPr>
-          <w:rFonts w:ascii="Consolas" w:eastAsia="Times New Roman" w:hAnsi="Consolas" w:cs="Times New Roman"/>
-          <w:color w:val="ABB2BF"/>
-          <w:sz w:val="21"/>
-          <w:szCs w:val="21"/>
-        </w:rPr>
-        <w:t>,textLength)</w:t>
-      </w:r>
-    </w:p>
-    <w:p>
-      <w:pPr>
-        <w:shd w:val="clear" w:color="auto" w:fill="282C34"/>
-        <w:spacing w:line="285" w:lineRule="atLeast"/>
-        <w:rPr>
-          <w:rFonts w:ascii="Consolas" w:eastAsia="Times New Roman" w:hAnsi="Consolas" w:cs="Times New Roman"/>
-          <w:color w:val="ABB2BF"/>
-          <w:sz w:val="21"/>
-          <w:szCs w:val="21"/>
-          <w:rtl/>
-        </w:rPr>
-      </w:pPr>
-      <w:r>
-        <w:rPr>
-          <w:rFonts w:ascii="Consolas" w:eastAsia="Times New Roman" w:hAnsi="Consolas" w:cs="Times New Roman"/>
-          <w:color w:val="ABB2BF"/>
-          <w:sz w:val="21"/>
-          <w:szCs w:val="21"/>
-        </w:rPr>
-        <w:t>});</w:t>
-      </w:r>
-    </w:p>
-    <w:p>
-      <w:pPr>
-        <w:shd w:val="clear" w:color="auto" w:fill="282C34"/>
-        <w:spacing w:line="285" w:lineRule="atLeast"/>
-        <w:rPr>
-          <w:rFonts w:ascii="Consolas" w:eastAsia="Times New Roman" w:hAnsi="Consolas" w:cs="Times New Roman"/>
-          <w:color w:val="ABB2BF"/>
-          <w:sz w:val="21"/>
-          <w:szCs w:val="21"/>
-          <w:rtl/>
-        </w:rPr>
-      </w:pPr>
-    </w:p>
-    <w:p>
-      <w:pPr>
-        <w:shd w:val="clear" w:color="auto" w:fill="282C34"/>
-        <w:spacing w:line="285" w:lineRule="atLeast"/>
-        <w:rPr>
-          <w:rFonts w:ascii="Consolas" w:eastAsia="Times New Roman" w:hAnsi="Consolas" w:cs="Times New Roman"/>
-          <w:color w:val="BBBBBB"/>
-          <w:sz w:val="21"/>
-          <w:szCs w:val="21"/>
-        </w:rPr>
-      </w:pPr>
-      <w:r>
-        <w:rPr>
-          <w:rFonts w:ascii="Consolas" w:eastAsia="Times New Roman" w:hAnsi="Consolas" w:cs="Times New Roman"/>
-          <w:color w:val="ABB2BF"/>
-          <w:sz w:val="21"/>
-          <w:szCs w:val="21"/>
-        </w:rPr>
-        <w:t>&lt;</w:t>
-      </w:r>
-      <w:r>
-        <w:rPr>
-          <w:rFonts w:ascii="Consolas" w:eastAsia="Times New Roman" w:hAnsi="Consolas" w:cs="Times New Roman"/>
-          <w:color w:val="E06C75"/>
-          <w:sz w:val="21"/>
-          <w:szCs w:val="21"/>
-        </w:rPr>
-        <w:t>p</w:t>
-      </w:r>
-      <w:r>
-        <w:rPr>
-          <w:rFonts w:ascii="Consolas" w:eastAsia="Times New Roman" w:hAnsi="Consolas" w:cs="Times New Roman"/>
-          <w:color w:val="ABB2BF"/>
-          <w:sz w:val="21"/>
-          <w:szCs w:val="21"/>
-        </w:rPr>
-        <w:t> </w:t>
-      </w:r>
-      <w:r>
-        <w:rPr>
-          <w:rFonts w:ascii="Consolas" w:eastAsia="Times New Roman" w:hAnsi="Consolas" w:cs="Times New Roman"/>
-          <w:color w:val="D19A66"/>
-          <w:sz w:val="21"/>
-          <w:szCs w:val="21"/>
-        </w:rPr>
-        <w:t>class</w:t>
-      </w:r>
-      <w:r>
-        <w:rPr>
-          <w:rFonts w:ascii="Consolas" w:eastAsia="Times New Roman" w:hAnsi="Consolas" w:cs="Times New Roman"/>
-          <w:color w:val="ABB2BF"/>
-          <w:sz w:val="21"/>
-          <w:szCs w:val="21"/>
-        </w:rPr>
-        <w:t>=</w:t>
-      </w:r>
-      <w:r>
-        <w:rPr>
-          <w:rFonts w:ascii="Consolas" w:eastAsia="Times New Roman" w:hAnsi="Consolas" w:cs="Times New Roman"/>
-          <w:color w:val="98C379"/>
-          <w:sz w:val="21"/>
-          <w:szCs w:val="21"/>
-        </w:rPr>
-        <w:t>"card-text"</w:t>
-      </w:r>
-      <w:r>
-        <w:rPr>
-          <w:rFonts w:ascii="Consolas" w:eastAsia="Times New Roman" w:hAnsi="Consolas" w:cs="Times New Roman"/>
-          <w:color w:val="ABB2BF"/>
-          <w:sz w:val="21"/>
-          <w:szCs w:val="21"/>
-        </w:rPr>
-        <w:t>&gt;</w:t>
-      </w:r>
-      <w:r>
-        <w:rPr>
-          <w:rFonts w:ascii="Consolas" w:eastAsia="Times New Roman" w:hAnsi="Consolas" w:cs="Times New Roman"/>
-          <w:color w:val="BBBBBB"/>
-          <w:sz w:val="21"/>
-          <w:szCs w:val="21"/>
-        </w:rPr>
-        <w:t>{{</w:t>
-      </w:r>
-      <w:r>
-        <w:rPr>
-          <w:rFonts w:ascii="Consolas" w:eastAsia="Times New Roman" w:hAnsi="Consolas" w:cs="Times New Roman"/>
-          <w:color w:val="ABB2BF"/>
-          <w:sz w:val="21"/>
-          <w:szCs w:val="21"/>
-        </w:rPr>
-        <w:t>desc</w:t>
-      </w:r>
-      <w:r>
-        <w:rPr>
-          <w:rFonts w:ascii="Consolas" w:eastAsia="Times New Roman" w:hAnsi="Consolas" w:cs="Times New Roman"/>
-          <w:color w:val="BBBBBB"/>
-          <w:sz w:val="21"/>
-          <w:szCs w:val="21"/>
-        </w:rPr>
-        <w:t> </w:t>
-      </w:r>
-      <w:r>
-        <w:rPr>
-          <w:rFonts w:ascii="Consolas" w:eastAsia="Times New Roman" w:hAnsi="Consolas" w:cs="Times New Roman"/>
-          <w:color w:val="ABB2BF"/>
-          <w:sz w:val="21"/>
-          <w:szCs w:val="21"/>
-        </w:rPr>
-        <w:t>|</w:t>
-      </w:r>
-      <w:r>
-        <w:rPr>
-          <w:rFonts w:ascii="Consolas" w:eastAsia="Times New Roman" w:hAnsi="Consolas" w:cs="Times New Roman"/>
-          <w:color w:val="BBBBBB"/>
-          <w:sz w:val="21"/>
-          <w:szCs w:val="21"/>
-        </w:rPr>
-        <w:t> </w:t>
-      </w:r>
-      <w:r>
-        <w:rPr>
-          <w:rFonts w:ascii="Consolas" w:eastAsia="Times New Roman" w:hAnsi="Consolas" w:cs="Times New Roman"/>
-          <w:color w:val="61AFEF"/>
-          <w:sz w:val="21"/>
-          <w:szCs w:val="21"/>
-        </w:rPr>
-        <w:t>shorten</w:t>
-      </w:r>
-      <w:r>
-        <w:rPr>
-          <w:rFonts w:ascii="Consolas" w:eastAsia="Times New Roman" w:hAnsi="Consolas" w:cs="Times New Roman"/>
-          <w:color w:val="ABB2BF"/>
-          <w:sz w:val="21"/>
-          <w:szCs w:val="21"/>
-        </w:rPr>
-        <w:t>(</w:t>
-      </w:r>
-      <w:r>
-        <w:rPr>
-          <w:rFonts w:ascii="Consolas" w:eastAsia="Times New Roman" w:hAnsi="Consolas" w:cs="Times New Roman"/>
-          <w:color w:val="D19A66"/>
-          <w:sz w:val="21"/>
-          <w:szCs w:val="21"/>
-        </w:rPr>
-        <w:t>10</w:t>
-      </w:r>
-      <w:r>
-        <w:rPr>
-          <w:rFonts w:ascii="Consolas" w:eastAsia="Times New Roman" w:hAnsi="Consolas" w:cs="Times New Roman"/>
-          <w:color w:val="ABB2BF"/>
-          <w:sz w:val="21"/>
-          <w:szCs w:val="21"/>
-        </w:rPr>
-        <w:t>)</w:t>
-      </w:r>
-      <w:r>
-        <w:rPr>
-          <w:rFonts w:ascii="Consolas" w:eastAsia="Times New Roman" w:hAnsi="Consolas" w:cs="Times New Roman"/>
-          <w:color w:val="BBBBBB"/>
-          <w:sz w:val="21"/>
-          <w:szCs w:val="21"/>
-        </w:rPr>
-        <w:t>}}</w:t>
-      </w:r>
-      <w:r>
-        <w:rPr>
-          <w:rFonts w:ascii="Consolas" w:eastAsia="Times New Roman" w:hAnsi="Consolas" w:cs="Times New Roman"/>
-          <w:color w:val="ABB2BF"/>
-          <w:sz w:val="21"/>
-          <w:szCs w:val="21"/>
-        </w:rPr>
-        <w:t>&lt;/</w:t>
-      </w:r>
-      <w:r>
-        <w:rPr>
-          <w:rFonts w:ascii="Consolas" w:eastAsia="Times New Roman" w:hAnsi="Consolas" w:cs="Times New Roman"/>
-          <w:color w:val="E06C75"/>
-          <w:sz w:val="21"/>
-          <w:szCs w:val="21"/>
-        </w:rPr>
-        <w:t>p</w:t>
-      </w:r>
-      <w:r>
-        <w:rPr>
-          <w:rFonts w:ascii="Consolas" w:eastAsia="Times New Roman" w:hAnsi="Consolas" w:cs="Times New Roman"/>
-          <w:color w:val="ABB2BF"/>
-          <w:sz w:val="21"/>
-          <w:szCs w:val="21"/>
-        </w:rPr>
-        <w:t>&gt;</w:t>
-      </w:r>
-    </w:p>
-    <w:p>
-      <w:pPr>
-        <w:shd w:val="clear" w:color="auto" w:fill="282C34"/>
-        <w:spacing w:line="285" w:lineRule="atLeast"/>
-        <w:rPr>
-          <w:rFonts w:ascii="Consolas" w:eastAsia="Times New Roman" w:hAnsi="Consolas" w:cs="Times New Roman"/>
-          <w:color w:val="BBBBBB"/>
-          <w:sz w:val="21"/>
-          <w:szCs w:val="21"/>
-        </w:rPr>
-      </w:pPr>
-    </w:p>
-    <w:p>
-      <w:pPr>
-        <w:bidi/>
-        <w:rPr>
-          <w:rFonts w:ascii="Roboto" w:eastAsia="Roboto" w:hAnsi="Roboto" w:cs="Roboto"/>
-          <w:color w:val="202124"/>
-          <w:sz w:val="26"/>
-          <w:szCs w:val="26"/>
-          <w:highlight w:val="white"/>
-          <w:rtl/>
-        </w:rPr>
-      </w:pPr>
-    </w:p>
-    <w:p>
-      <w:pPr>
-        <w:jc w:val="right"/>
-        <w:rPr>
-          <w:rFonts w:ascii="Roboto" w:eastAsia="Roboto" w:hAnsi="Roboto" w:cs="Roboto"/>
-          <w:b/>
-          <w:color w:val="202124"/>
-          <w:sz w:val="26"/>
-          <w:szCs w:val="26"/>
-          <w:highlight w:val="white"/>
-        </w:rPr>
-      </w:pPr>
-      <w:r>
-        <w:rPr>
-          <w:rFonts w:ascii="Roboto" w:eastAsia="Roboto" w:hAnsi="Roboto" w:cs="Roboto"/>
-          <w:b/>
-          <w:color w:val="202124"/>
-          <w:sz w:val="26"/>
-          <w:szCs w:val="26"/>
-          <w:highlight w:val="white"/>
-        </w:rPr>
-        <w:t>VID3</w:t>
-      </w:r>
-      <w:r>
-        <w:rPr>
-          <w:rFonts w:ascii="Roboto" w:eastAsia="Roboto" w:hAnsi="Roboto" w:cs="Roboto" w:hint="cs"/>
-          <w:b/>
-          <w:color w:val="202124"/>
-          <w:sz w:val="26"/>
-          <w:szCs w:val="26"/>
-          <w:highlight w:val="white"/>
-          <w:rtl/>
-        </w:rPr>
-        <w:t>7</w:t>
-      </w:r>
-    </w:p>
-    <w:p>
-      <w:pPr>
-        <w:jc w:val="right"/>
-        <w:rPr>
-          <w:rFonts w:ascii="Roboto" w:eastAsia="Roboto" w:hAnsi="Roboto" w:cs="Roboto"/>
-          <w:b/>
-          <w:color w:val="202124"/>
-          <w:sz w:val="26"/>
-          <w:szCs w:val="26"/>
-          <w:highlight w:val="white"/>
-        </w:rPr>
-      </w:pPr>
-      <w:r>
-        <w:rPr>
-          <w:rFonts w:ascii="Roboto" w:eastAsia="Roboto" w:hAnsi="Roboto" w:cs="Roboto"/>
-          <w:b/>
-          <w:color w:val="202124"/>
-          <w:sz w:val="26"/>
-          <w:szCs w:val="26"/>
-        </w:rPr>
-        <w:t xml:space="preserve">Local </w:t>
-      </w:r>
-      <w:r>
-        <w:rPr>
-          <w:rFonts w:ascii="Roboto" w:eastAsia="Roboto" w:hAnsi="Roboto" w:cs="Roboto"/>
-          <w:b/>
-          <w:color w:val="202124"/>
-          <w:sz w:val="26"/>
-          <w:szCs w:val="26"/>
-        </w:rPr>
-        <w:t>Filter with Pramerter</w:t>
-      </w:r>
-    </w:p>
-    <w:p>
-      <w:pPr>
-        <w:shd w:val="clear" w:color="auto" w:fill="282C34"/>
-        <w:spacing w:line="285" w:lineRule="atLeast"/>
-        <w:rPr>
-          <w:rFonts w:ascii="Consolas" w:eastAsia="Times New Roman" w:hAnsi="Consolas" w:cs="Times New Roman"/>
-          <w:color w:val="BBBBBB"/>
-          <w:sz w:val="21"/>
-          <w:szCs w:val="21"/>
-        </w:rPr>
-      </w:pPr>
+        <w:t>// Filter with </w:t>
+      </w:r>
+      <w:proofErr w:type="spellStart"/>
       <w:r>
         <w:rPr>
           <w:rFonts w:ascii="Consolas" w:eastAsia="Times New Roman" w:hAnsi="Consolas" w:cs="Times New Roman"/>
@@ -5851,8 +5804,9 @@
           <w:sz w:val="21"/>
           <w:szCs w:val="21"/>
         </w:rPr>
-        <w:t>// Local Filter</w:t>
-      </w:r>
+        <w:t>Pramerter</w:t>
+      </w:r>
+      <w:proofErr w:type="spellEnd"/>
     </w:p>
     <w:p>
       <w:pPr>
@@ -5865,6 +5819,71 @@
           <w:szCs w:val="21"/>
         </w:rPr>
       </w:pPr>
+      <w:proofErr w:type="spellStart"/>
+      <w:r>
+        <w:rPr>
+          <w:rFonts w:ascii="Consolas" w:eastAsia="Times New Roman" w:hAnsi="Consolas" w:cs="Times New Roman"/>
+          <w:color w:val="E06C75"/>
+          <w:sz w:val="21"/>
+          <w:szCs w:val="21"/>
+        </w:rPr>
+        <w:t>Vue</w:t>
+      </w:r>
+      <w:r>
+        <w:rPr>
+          <w:rFonts w:ascii="Consolas" w:eastAsia="Times New Roman" w:hAnsi="Consolas" w:cs="Times New Roman"/>
+          <w:color w:val="ABB2BF"/>
+          <w:sz w:val="21"/>
+          <w:szCs w:val="21"/>
+        </w:rPr>
+        <w:t>.</w:t>
+      </w:r>
+      <w:r>
+        <w:rPr>
+          <w:rFonts w:ascii="Consolas" w:eastAsia="Times New Roman" w:hAnsi="Consolas" w:cs="Times New Roman"/>
+          <w:color w:val="61AFEF"/>
+          <w:sz w:val="21"/>
+          <w:szCs w:val="21"/>
+        </w:rPr>
+        <w:t>filter</w:t>
+      </w:r>
+      <w:proofErr w:type="spellEnd"/>
+      <w:r>
+        <w:rPr>
+          <w:rFonts w:ascii="Consolas" w:eastAsia="Times New Roman" w:hAnsi="Consolas" w:cs="Times New Roman"/>
+          <w:color w:val="ABB2BF"/>
+          <w:sz w:val="21"/>
+          <w:szCs w:val="21"/>
+        </w:rPr>
+        <w:t>(</w:t>
+      </w:r>
+      <w:r>
+        <w:rPr>
+          <w:rFonts w:ascii="Consolas" w:eastAsia="Times New Roman" w:hAnsi="Consolas" w:cs="Times New Roman"/>
+          <w:color w:val="98C379"/>
+          <w:sz w:val="21"/>
+          <w:szCs w:val="21"/>
+        </w:rPr>
+        <w:t>"shorten"</w:t>
+      </w:r>
+      <w:r>
+        <w:rPr>
+          <w:rFonts w:ascii="Consolas" w:eastAsia="Times New Roman" w:hAnsi="Consolas" w:cs="Times New Roman"/>
+          <w:color w:val="ABB2BF"/>
+          <w:sz w:val="21"/>
+          <w:szCs w:val="21"/>
+        </w:rPr>
+        <w:t>,</w:t>
+      </w:r>
+      <w:r>
+        <w:rPr>
+          <w:rFonts w:ascii="Consolas" w:eastAsia="Times New Roman" w:hAnsi="Consolas" w:cs="Times New Roman"/>
+          <w:color w:val="BBBBBB"/>
+          <w:sz w:val="21"/>
+          <w:szCs w:val="21"/>
+        </w:rPr>
+        <w:t> </w:t>
+      </w:r>
       <w:r>
         <w:rPr>
           <w:rFonts w:ascii="Consolas" w:eastAsia="Times New Roman" w:hAnsi="Consolas" w:cs="Times New Roman"/>
@@ -5872,7 +5891,16 @@
           <w:sz w:val="21"/>
           <w:szCs w:val="21"/>
         </w:rPr>
-        <w:t>export</w:t>
+        <w:t>function</w:t>
+      </w:r>
+      <w:r>
+        <w:rPr>
+          <w:rFonts w:ascii="Consolas" w:eastAsia="Times New Roman" w:hAnsi="Consolas" w:cs="Times New Roman"/>
+          <w:color w:val="ABB2BF"/>
+          <w:sz w:val="21"/>
+          <w:szCs w:val="21"/>
+        </w:rPr>
+        <w:t>(v,</w:t>
       </w:r>
       <w:r>
         <w:rPr>
@@ -5883,14 +5911,25 @@
         </w:rPr>
         <w:t> </w:t>
       </w:r>
-      <w:r>
-        <w:rPr>
-          <w:rFonts w:ascii="Consolas" w:eastAsia="Times New Roman" w:hAnsi="Consolas" w:cs="Times New Roman"/>
-          <w:color w:val="E06C75"/>
-          <w:sz w:val="21"/>
-          <w:szCs w:val="21"/>
-        </w:rPr>
-        <w:t>default</w:t>
+      <w:proofErr w:type="spellStart"/>
+      <w:r>
+        <w:rPr>
+          <w:rFonts w:ascii="Consolas" w:eastAsia="Times New Roman" w:hAnsi="Consolas" w:cs="Times New Roman"/>
+          <w:color w:val="ABB2BF"/>
+          <w:sz w:val="21"/>
+          <w:szCs w:val="21"/>
+        </w:rPr>
+        <w:t>textLength</w:t>
+      </w:r>
+      <w:proofErr w:type="spellEnd"/>
+      <w:r>
+        <w:rPr>
+          <w:rFonts w:ascii="Consolas" w:eastAsia="Times New Roman" w:hAnsi="Consolas" w:cs="Times New Roman"/>
+          <w:color w:val="ABB2BF"/>
+          <w:sz w:val="21"/>
+          <w:szCs w:val="21"/>
+        </w:rPr>
+        <w:t>)</w:t>
       </w:r>
       <w:r>
         <w:rPr>
@@ -5929,16 +5968,16 @@
           <w:sz w:val="21"/>
           <w:szCs w:val="21"/>
         </w:rPr>
-        <w:t>  filters</w:t>
-      </w:r>
-      <w:r>
-        <w:rPr>
-          <w:rFonts w:ascii="Consolas" w:eastAsia="Times New Roman" w:hAnsi="Consolas" w:cs="Times New Roman"/>
-          <w:color w:val="56B6C2"/>
-          <w:sz w:val="21"/>
-          <w:szCs w:val="21"/>
-        </w:rPr>
-        <w:t>:</w:t>
+        <w:t>  </w:t>
+      </w:r>
+      <w:r>
+        <w:rPr>
+          <w:rFonts w:ascii="Consolas" w:eastAsia="Times New Roman" w:hAnsi="Consolas" w:cs="Times New Roman"/>
+          <w:color w:val="C678DD"/>
+          <w:sz w:val="21"/>
+          <w:szCs w:val="21"/>
+        </w:rPr>
+        <w:t>return</w:t>
       </w:r>
       <w:r>
         <w:rPr>
@@ -5949,14 +5988,61 @@
         </w:rPr>
         <w:t> </w:t>
       </w:r>
-      <w:r>
-        <w:rPr>
-          <w:rFonts w:ascii="Consolas" w:eastAsia="Times New Roman" w:hAnsi="Consolas" w:cs="Times New Roman"/>
-          <w:color w:val="ABB2BF"/>
-          <w:sz w:val="21"/>
-          <w:szCs w:val="21"/>
-        </w:rPr>
-        <w:t>{</w:t>
+      <w:proofErr w:type="spellStart"/>
+      <w:r>
+        <w:rPr>
+          <w:rFonts w:ascii="Consolas" w:eastAsia="Times New Roman" w:hAnsi="Consolas" w:cs="Times New Roman"/>
+          <w:color w:val="E06C75"/>
+          <w:sz w:val="21"/>
+          <w:szCs w:val="21"/>
+        </w:rPr>
+        <w:t>v</w:t>
+      </w:r>
+      <w:r>
+        <w:rPr>
+          <w:rFonts w:ascii="Consolas" w:eastAsia="Times New Roman" w:hAnsi="Consolas" w:cs="Times New Roman"/>
+          <w:color w:val="ABB2BF"/>
+          <w:sz w:val="21"/>
+          <w:szCs w:val="21"/>
+        </w:rPr>
+        <w:t>.</w:t>
+      </w:r>
+      <w:r>
+        <w:rPr>
+          <w:rFonts w:ascii="Consolas" w:eastAsia="Times New Roman" w:hAnsi="Consolas" w:cs="Times New Roman"/>
+          <w:color w:val="61AFEF"/>
+          <w:sz w:val="21"/>
+          <w:szCs w:val="21"/>
+        </w:rPr>
+        <w:t>substring</w:t>
+      </w:r>
+      <w:proofErr w:type="spellEnd"/>
+      <w:r>
+        <w:rPr>
+          <w:rFonts w:ascii="Consolas" w:eastAsia="Times New Roman" w:hAnsi="Consolas" w:cs="Times New Roman"/>
+          <w:color w:val="ABB2BF"/>
+          <w:sz w:val="21"/>
+          <w:szCs w:val="21"/>
+        </w:rPr>
+        <w:t>(</w:t>
+      </w:r>
+      <w:r>
+        <w:rPr>
+          <w:rFonts w:ascii="Consolas" w:eastAsia="Times New Roman" w:hAnsi="Consolas" w:cs="Times New Roman"/>
+          <w:color w:val="D19A66"/>
+          <w:sz w:val="21"/>
+          <w:szCs w:val="21"/>
+        </w:rPr>
+        <w:t>0</w:t>
+      </w:r>
+      <w:r>
+        <w:rPr>
+          <w:rFonts w:ascii="Consolas" w:eastAsia="Times New Roman" w:hAnsi="Consolas" w:cs="Times New Roman"/>
+          <w:color w:val="ABB2BF"/>
+          <w:sz w:val="21"/>
+          <w:szCs w:val="21"/>
+        </w:rPr>
+        <w:t>,textLength)</w:t>
       </w:r>
     </w:p>
     <w:p>
@@ -5965,64 +6051,20 @@
         <w:spacing w:line="285" w:lineRule="atLeast"/>
         <w:rPr>
           <w:rFonts w:ascii="Consolas" w:eastAsia="Times New Roman" w:hAnsi="Consolas" w:cs="Times New Roman"/>
-          <w:color w:val="BBBBBB"/>
-          <w:sz w:val="21"/>
-          <w:szCs w:val="21"/>
-        </w:rPr>
-      </w:pPr>
-      <w:r>
-        <w:rPr>
-          <w:rFonts w:ascii="Consolas" w:eastAsia="Times New Roman" w:hAnsi="Consolas" w:cs="Times New Roman"/>
-          <w:color w:val="BBBBBB"/>
-          <w:sz w:val="21"/>
-          <w:szCs w:val="21"/>
-        </w:rPr>
-        <w:t>    </w:t>
-      </w:r>
-      <w:r>
-        <w:rPr>
-          <w:rFonts w:ascii="Consolas" w:eastAsia="Times New Roman" w:hAnsi="Consolas" w:cs="Times New Roman"/>
-          <w:color w:val="61AFEF"/>
-          <w:sz w:val="21"/>
-          <w:szCs w:val="21"/>
-        </w:rPr>
-        <w:t>uppercase</w:t>
-      </w:r>
-      <w:r>
-        <w:rPr>
-          <w:rFonts w:ascii="Consolas" w:eastAsia="Times New Roman" w:hAnsi="Consolas" w:cs="Times New Roman"/>
-          <w:color w:val="56B6C2"/>
-          <w:sz w:val="21"/>
-          <w:szCs w:val="21"/>
-        </w:rPr>
-        <w:t>:</w:t>
-      </w:r>
-      <w:r>
-        <w:rPr>
-          <w:rFonts w:ascii="Consolas" w:eastAsia="Times New Roman" w:hAnsi="Consolas" w:cs="Times New Roman"/>
-          <w:color w:val="C678DD"/>
-          <w:sz w:val="21"/>
-          <w:szCs w:val="21"/>
-        </w:rPr>
-        <w:t>function</w:t>
-      </w:r>
-      <w:r>
-        <w:rPr>
-          <w:rFonts w:ascii="Consolas" w:eastAsia="Times New Roman" w:hAnsi="Consolas" w:cs="Times New Roman"/>
-          <w:color w:val="BBBBBB"/>
-          <w:sz w:val="21"/>
-          <w:szCs w:val="21"/>
-        </w:rPr>
-        <w:t> </w:t>
-      </w:r>
-      <w:r>
-        <w:rPr>
-          <w:rFonts w:ascii="Consolas" w:eastAsia="Times New Roman" w:hAnsi="Consolas" w:cs="Times New Roman"/>
-          <w:color w:val="ABB2BF"/>
-          <w:sz w:val="21"/>
-          <w:szCs w:val="21"/>
-        </w:rPr>
-        <w:t>(v){</w:t>
+          <w:color w:val="ABB2BF"/>
+          <w:sz w:val="21"/>
+          <w:szCs w:val="21"/>
+          <w:rtl/>
+        </w:rPr>
+      </w:pPr>
+      <w:r>
+        <w:rPr>
+          <w:rFonts w:ascii="Consolas" w:eastAsia="Times New Roman" w:hAnsi="Consolas" w:cs="Times New Roman"/>
+          <w:color w:val="ABB2BF"/>
+          <w:sz w:val="21"/>
+          <w:szCs w:val="21"/>
+        </w:rPr>
+        <w:t>});</w:t>
       </w:r>
     </w:p>
     <w:p>
@@ -6031,6 +6073,513 @@
         <w:spacing w:line="285" w:lineRule="atLeast"/>
         <w:rPr>
           <w:rFonts w:ascii="Consolas" w:eastAsia="Times New Roman" w:hAnsi="Consolas" w:cs="Times New Roman"/>
+          <w:color w:val="ABB2BF"/>
+          <w:sz w:val="21"/>
+          <w:szCs w:val="21"/>
+          <w:rtl/>
+        </w:rPr>
+      </w:pPr>
+    </w:p>
+    <w:p>
+      <w:pPr>
+        <w:shd w:val="clear" w:color="auto" w:fill="282C34"/>
+        <w:spacing w:line="285" w:lineRule="atLeast"/>
+        <w:rPr>
+          <w:rFonts w:ascii="Consolas" w:eastAsia="Times New Roman" w:hAnsi="Consolas" w:cs="Times New Roman"/>
+          <w:color w:val="BBBBBB"/>
+          <w:sz w:val="21"/>
+          <w:szCs w:val="21"/>
+        </w:rPr>
+      </w:pPr>
+      <w:r>
+        <w:rPr>
+          <w:rFonts w:ascii="Consolas" w:eastAsia="Times New Roman" w:hAnsi="Consolas" w:cs="Times New Roman"/>
+          <w:color w:val="ABB2BF"/>
+          <w:sz w:val="21"/>
+          <w:szCs w:val="21"/>
+        </w:rPr>
+        <w:t>&lt;</w:t>
+      </w:r>
+      <w:r>
+        <w:rPr>
+          <w:rFonts w:ascii="Consolas" w:eastAsia="Times New Roman" w:hAnsi="Consolas" w:cs="Times New Roman"/>
+          <w:color w:val="E06C75"/>
+          <w:sz w:val="21"/>
+          <w:szCs w:val="21"/>
+        </w:rPr>
+        <w:t>p</w:t>
+      </w:r>
+      <w:r>
+        <w:rPr>
+          <w:rFonts w:ascii="Consolas" w:eastAsia="Times New Roman" w:hAnsi="Consolas" w:cs="Times New Roman"/>
+          <w:color w:val="ABB2BF"/>
+          <w:sz w:val="21"/>
+          <w:szCs w:val="21"/>
+        </w:rPr>
+        <w:t> </w:t>
+      </w:r>
+      <w:r>
+        <w:rPr>
+          <w:rFonts w:ascii="Consolas" w:eastAsia="Times New Roman" w:hAnsi="Consolas" w:cs="Times New Roman"/>
+          <w:color w:val="D19A66"/>
+          <w:sz w:val="21"/>
+          <w:szCs w:val="21"/>
+        </w:rPr>
+        <w:t>class</w:t>
+      </w:r>
+      <w:r>
+        <w:rPr>
+          <w:rFonts w:ascii="Consolas" w:eastAsia="Times New Roman" w:hAnsi="Consolas" w:cs="Times New Roman"/>
+          <w:color w:val="ABB2BF"/>
+          <w:sz w:val="21"/>
+          <w:szCs w:val="21"/>
+        </w:rPr>
+        <w:t>=</w:t>
+      </w:r>
+      <w:r>
+        <w:rPr>
+          <w:rFonts w:ascii="Consolas" w:eastAsia="Times New Roman" w:hAnsi="Consolas" w:cs="Times New Roman"/>
+          <w:color w:val="98C379"/>
+          <w:sz w:val="21"/>
+          <w:szCs w:val="21"/>
+        </w:rPr>
+        <w:t>"card-text"</w:t>
+      </w:r>
+      <w:r>
+        <w:rPr>
+          <w:rFonts w:ascii="Consolas" w:eastAsia="Times New Roman" w:hAnsi="Consolas" w:cs="Times New Roman"/>
+          <w:color w:val="ABB2BF"/>
+          <w:sz w:val="21"/>
+          <w:szCs w:val="21"/>
+        </w:rPr>
+        <w:t>&gt;</w:t>
+      </w:r>
+      <w:r>
+        <w:rPr>
+          <w:rFonts w:ascii="Consolas" w:eastAsia="Times New Roman" w:hAnsi="Consolas" w:cs="Times New Roman"/>
+          <w:color w:val="BBBBBB"/>
+          <w:sz w:val="21"/>
+          <w:szCs w:val="21"/>
+        </w:rPr>
+        <w:t>{{</w:t>
+      </w:r>
+      <w:r>
+        <w:rPr>
+          <w:rFonts w:ascii="Consolas" w:eastAsia="Times New Roman" w:hAnsi="Consolas" w:cs="Times New Roman"/>
+          <w:color w:val="ABB2BF"/>
+          <w:sz w:val="21"/>
+          <w:szCs w:val="21"/>
+        </w:rPr>
+        <w:t>desc</w:t>
+      </w:r>
+      <w:r>
+        <w:rPr>
+          <w:rFonts w:ascii="Consolas" w:eastAsia="Times New Roman" w:hAnsi="Consolas" w:cs="Times New Roman"/>
+          <w:color w:val="BBBBBB"/>
+          <w:sz w:val="21"/>
+          <w:szCs w:val="21"/>
+        </w:rPr>
+        <w:t> </w:t>
+      </w:r>
+      <w:r>
+        <w:rPr>
+          <w:rFonts w:ascii="Consolas" w:eastAsia="Times New Roman" w:hAnsi="Consolas" w:cs="Times New Roman"/>
+          <w:color w:val="ABB2BF"/>
+          <w:sz w:val="21"/>
+          <w:szCs w:val="21"/>
+        </w:rPr>
+        <w:t>|</w:t>
+      </w:r>
+      <w:r>
+        <w:rPr>
+          <w:rFonts w:ascii="Consolas" w:eastAsia="Times New Roman" w:hAnsi="Consolas" w:cs="Times New Roman"/>
+          <w:color w:val="BBBBBB"/>
+          <w:sz w:val="21"/>
+          <w:szCs w:val="21"/>
+        </w:rPr>
+        <w:t> </w:t>
+      </w:r>
+      <w:r>
+        <w:rPr>
+          <w:rFonts w:ascii="Consolas" w:eastAsia="Times New Roman" w:hAnsi="Consolas" w:cs="Times New Roman"/>
+          <w:color w:val="61AFEF"/>
+          <w:sz w:val="21"/>
+          <w:szCs w:val="21"/>
+        </w:rPr>
+        <w:t>shorten</w:t>
+      </w:r>
+      <w:r>
+        <w:rPr>
+          <w:rFonts w:ascii="Consolas" w:eastAsia="Times New Roman" w:hAnsi="Consolas" w:cs="Times New Roman"/>
+          <w:color w:val="ABB2BF"/>
+          <w:sz w:val="21"/>
+          <w:szCs w:val="21"/>
+        </w:rPr>
+        <w:t>(</w:t>
+      </w:r>
+      <w:r>
+        <w:rPr>
+          <w:rFonts w:ascii="Consolas" w:eastAsia="Times New Roman" w:hAnsi="Consolas" w:cs="Times New Roman"/>
+          <w:color w:val="D19A66"/>
+          <w:sz w:val="21"/>
+          <w:szCs w:val="21"/>
+        </w:rPr>
+        <w:t>10</w:t>
+      </w:r>
+      <w:r>
+        <w:rPr>
+          <w:rFonts w:ascii="Consolas" w:eastAsia="Times New Roman" w:hAnsi="Consolas" w:cs="Times New Roman"/>
+          <w:color w:val="ABB2BF"/>
+          <w:sz w:val="21"/>
+          <w:szCs w:val="21"/>
+        </w:rPr>
+        <w:t>)</w:t>
+      </w:r>
+      <w:r>
+        <w:rPr>
+          <w:rFonts w:ascii="Consolas" w:eastAsia="Times New Roman" w:hAnsi="Consolas" w:cs="Times New Roman"/>
+          <w:color w:val="BBBBBB"/>
+          <w:sz w:val="21"/>
+          <w:szCs w:val="21"/>
+        </w:rPr>
+        <w:t>}}</w:t>
+      </w:r>
+      <w:r>
+        <w:rPr>
+          <w:rFonts w:ascii="Consolas" w:eastAsia="Times New Roman" w:hAnsi="Consolas" w:cs="Times New Roman"/>
+          <w:color w:val="ABB2BF"/>
+          <w:sz w:val="21"/>
+          <w:szCs w:val="21"/>
+        </w:rPr>
+        <w:t>&lt;/</w:t>
+      </w:r>
+      <w:r>
+        <w:rPr>
+          <w:rFonts w:ascii="Consolas" w:eastAsia="Times New Roman" w:hAnsi="Consolas" w:cs="Times New Roman"/>
+          <w:color w:val="E06C75"/>
+          <w:sz w:val="21"/>
+          <w:szCs w:val="21"/>
+        </w:rPr>
+        <w:t>p</w:t>
+      </w:r>
+      <w:r>
+        <w:rPr>
+          <w:rFonts w:ascii="Consolas" w:eastAsia="Times New Roman" w:hAnsi="Consolas" w:cs="Times New Roman"/>
+          <w:color w:val="ABB2BF"/>
+          <w:sz w:val="21"/>
+          <w:szCs w:val="21"/>
+        </w:rPr>
+        <w:t>&gt;</w:t>
+      </w:r>
+    </w:p>
+    <w:p>
+      <w:pPr>
+        <w:shd w:val="clear" w:color="auto" w:fill="282C34"/>
+        <w:spacing w:line="285" w:lineRule="atLeast"/>
+        <w:rPr>
+          <w:rFonts w:ascii="Consolas" w:eastAsia="Times New Roman" w:hAnsi="Consolas" w:cs="Times New Roman"/>
+          <w:color w:val="BBBBBB"/>
+          <w:sz w:val="21"/>
+          <w:szCs w:val="21"/>
+        </w:rPr>
+      </w:pPr>
+    </w:p>
+    <w:p>
+      <w:pPr>
+        <w:bidi/>
+        <w:rPr>
+          <w:rFonts w:ascii="Roboto" w:eastAsia="Roboto" w:hAnsi="Roboto" w:cs="Roboto"/>
+          <w:color w:val="202124"/>
+          <w:sz w:val="26"/>
+          <w:szCs w:val="26"/>
+          <w:highlight w:val="white"/>
+          <w:rtl/>
+        </w:rPr>
+      </w:pPr>
+    </w:p>
+    <w:p>
+      <w:pPr>
+        <w:jc w:val="right"/>
+        <w:rPr>
+          <w:rFonts w:ascii="Roboto" w:eastAsia="Roboto" w:hAnsi="Roboto" w:cs="Roboto"/>
+          <w:b/>
+          <w:color w:val="202124"/>
+          <w:sz w:val="26"/>
+          <w:szCs w:val="26"/>
+          <w:highlight w:val="white"/>
+        </w:rPr>
+      </w:pPr>
+      <w:r>
+        <w:rPr>
+          <w:rFonts w:ascii="Roboto" w:eastAsia="Roboto" w:hAnsi="Roboto" w:cs="Roboto"/>
+          <w:b/>
+          <w:color w:val="202124"/>
+          <w:sz w:val="26"/>
+          <w:szCs w:val="26"/>
+          <w:highlight w:val="white"/>
+        </w:rPr>
+        <w:t>VID3</w:t>
+      </w:r>
+      <w:r>
+        <w:rPr>
+          <w:rFonts w:ascii="Roboto" w:eastAsia="Roboto" w:hAnsi="Roboto" w:cs="Roboto" w:hint="cs"/>
+          <w:b/>
+          <w:color w:val="202124"/>
+          <w:sz w:val="26"/>
+          <w:szCs w:val="26"/>
+          <w:highlight w:val="white"/>
+          <w:rtl/>
+        </w:rPr>
+        <w:t>7</w:t>
+      </w:r>
+    </w:p>
+    <w:p>
+      <w:pPr>
+        <w:jc w:val="right"/>
+        <w:rPr>
+          <w:rFonts w:ascii="Roboto" w:eastAsia="Roboto" w:hAnsi="Roboto" w:cs="Roboto"/>
+          <w:b/>
+          <w:color w:val="202124"/>
+          <w:sz w:val="26"/>
+          <w:szCs w:val="26"/>
+          <w:highlight w:val="white"/>
+        </w:rPr>
+      </w:pPr>
+      <w:r>
+        <w:rPr>
+          <w:rFonts w:ascii="Roboto" w:eastAsia="Roboto" w:hAnsi="Roboto" w:cs="Roboto"/>
+          <w:b/>
+          <w:color w:val="202124"/>
+          <w:sz w:val="26"/>
+          <w:szCs w:val="26"/>
+        </w:rPr>
+        <w:t xml:space="preserve">Local </w:t>
+      </w:r>
+      <w:r>
+        <w:rPr>
+          <w:rFonts w:ascii="Roboto" w:eastAsia="Roboto" w:hAnsi="Roboto" w:cs="Roboto"/>
+          <w:b/>
+          <w:color w:val="202124"/>
+          <w:sz w:val="26"/>
+          <w:szCs w:val="26"/>
+        </w:rPr>
+        <w:t xml:space="preserve">Filter with </w:t>
+      </w:r>
+      <w:proofErr w:type="spellStart"/>
+      <w:r>
+        <w:rPr>
+          <w:rFonts w:ascii="Roboto" w:eastAsia="Roboto" w:hAnsi="Roboto" w:cs="Roboto"/>
+          <w:b/>
+          <w:color w:val="202124"/>
+          <w:sz w:val="26"/>
+          <w:szCs w:val="26"/>
+        </w:rPr>
+        <w:t>Pramerter</w:t>
+      </w:r>
+      <w:proofErr w:type="spellEnd"/>
+    </w:p>
+    <w:p>
+      <w:pPr>
+        <w:shd w:val="clear" w:color="auto" w:fill="282C34"/>
+        <w:spacing w:line="285" w:lineRule="atLeast"/>
+        <w:rPr>
+          <w:rFonts w:ascii="Consolas" w:eastAsia="Times New Roman" w:hAnsi="Consolas" w:cs="Times New Roman"/>
+          <w:color w:val="BBBBBB"/>
+          <w:sz w:val="21"/>
+          <w:szCs w:val="21"/>
+        </w:rPr>
+      </w:pPr>
+      <w:r>
+        <w:rPr>
+          <w:rFonts w:ascii="Consolas" w:eastAsia="Times New Roman" w:hAnsi="Consolas" w:cs="Times New Roman"/>
+          <w:i/>
+          <w:iCs/>
+          <w:color w:val="5C6370"/>
+          <w:sz w:val="21"/>
+          <w:szCs w:val="21"/>
+        </w:rPr>
+        <w:t>// Local Filter</w:t>
+      </w:r>
+    </w:p>
+    <w:p>
+      <w:pPr>
+        <w:shd w:val="clear" w:color="auto" w:fill="282C34"/>
+        <w:spacing w:line="285" w:lineRule="atLeast"/>
+        <w:rPr>
+          <w:rFonts w:ascii="Consolas" w:eastAsia="Times New Roman" w:hAnsi="Consolas" w:cs="Times New Roman"/>
+          <w:color w:val="BBBBBB"/>
+          <w:sz w:val="21"/>
+          <w:szCs w:val="21"/>
+        </w:rPr>
+      </w:pPr>
+      <w:r>
+        <w:rPr>
+          <w:rFonts w:ascii="Consolas" w:eastAsia="Times New Roman" w:hAnsi="Consolas" w:cs="Times New Roman"/>
+          <w:color w:val="C678DD"/>
+          <w:sz w:val="21"/>
+          <w:szCs w:val="21"/>
+        </w:rPr>
+        <w:t>export</w:t>
+      </w:r>
+      <w:r>
+        <w:rPr>
+          <w:rFonts w:ascii="Consolas" w:eastAsia="Times New Roman" w:hAnsi="Consolas" w:cs="Times New Roman"/>
+          <w:color w:val="BBBBBB"/>
+          <w:sz w:val="21"/>
+          <w:szCs w:val="21"/>
+        </w:rPr>
+        <w:t> </w:t>
+      </w:r>
+      <w:r>
+        <w:rPr>
+          <w:rFonts w:ascii="Consolas" w:eastAsia="Times New Roman" w:hAnsi="Consolas" w:cs="Times New Roman"/>
+          <w:color w:val="E06C75"/>
+          <w:sz w:val="21"/>
+          <w:szCs w:val="21"/>
+        </w:rPr>
+        <w:t>default</w:t>
+      </w:r>
+      <w:r>
+        <w:rPr>
+          <w:rFonts w:ascii="Consolas" w:eastAsia="Times New Roman" w:hAnsi="Consolas" w:cs="Times New Roman"/>
+          <w:color w:val="BBBBBB"/>
+          <w:sz w:val="21"/>
+          <w:szCs w:val="21"/>
+        </w:rPr>
+        <w:t> </w:t>
+      </w:r>
+      <w:r>
+        <w:rPr>
+          <w:rFonts w:ascii="Consolas" w:eastAsia="Times New Roman" w:hAnsi="Consolas" w:cs="Times New Roman"/>
+          <w:color w:val="ABB2BF"/>
+          <w:sz w:val="21"/>
+          <w:szCs w:val="21"/>
+        </w:rPr>
+        <w:t>{</w:t>
+      </w:r>
+    </w:p>
+    <w:p>
+      <w:pPr>
+        <w:shd w:val="clear" w:color="auto" w:fill="282C34"/>
+        <w:spacing w:line="285" w:lineRule="atLeast"/>
+        <w:rPr>
+          <w:rFonts w:ascii="Consolas" w:eastAsia="Times New Roman" w:hAnsi="Consolas" w:cs="Times New Roman"/>
+          <w:color w:val="BBBBBB"/>
+          <w:sz w:val="21"/>
+          <w:szCs w:val="21"/>
+        </w:rPr>
+      </w:pPr>
+      <w:r>
+        <w:rPr>
+          <w:rFonts w:ascii="Consolas" w:eastAsia="Times New Roman" w:hAnsi="Consolas" w:cs="Times New Roman"/>
+          <w:color w:val="BBBBBB"/>
+          <w:sz w:val="21"/>
+          <w:szCs w:val="21"/>
+        </w:rPr>
+        <w:t>  filters</w:t>
+      </w:r>
+      <w:r>
+        <w:rPr>
+          <w:rFonts w:ascii="Consolas" w:eastAsia="Times New Roman" w:hAnsi="Consolas" w:cs="Times New Roman"/>
+          <w:color w:val="56B6C2"/>
+          <w:sz w:val="21"/>
+          <w:szCs w:val="21"/>
+        </w:rPr>
+        <w:t>:</w:t>
+      </w:r>
+      <w:r>
+        <w:rPr>
+          <w:rFonts w:ascii="Consolas" w:eastAsia="Times New Roman" w:hAnsi="Consolas" w:cs="Times New Roman"/>
+          <w:color w:val="BBBBBB"/>
+          <w:sz w:val="21"/>
+          <w:szCs w:val="21"/>
+        </w:rPr>
+        <w:t> </w:t>
+      </w:r>
+      <w:r>
+        <w:rPr>
+          <w:rFonts w:ascii="Consolas" w:eastAsia="Times New Roman" w:hAnsi="Consolas" w:cs="Times New Roman"/>
+          <w:color w:val="ABB2BF"/>
+          <w:sz w:val="21"/>
+          <w:szCs w:val="21"/>
+        </w:rPr>
+        <w:t>{</w:t>
+      </w:r>
+    </w:p>
+    <w:p>
+      <w:pPr>
+        <w:shd w:val="clear" w:color="auto" w:fill="282C34"/>
+        <w:spacing w:line="285" w:lineRule="atLeast"/>
+        <w:rPr>
+          <w:rFonts w:ascii="Consolas" w:eastAsia="Times New Roman" w:hAnsi="Consolas" w:cs="Times New Roman"/>
+          <w:color w:val="BBBBBB"/>
+          <w:sz w:val="21"/>
+          <w:szCs w:val="21"/>
+        </w:rPr>
+      </w:pPr>
+      <w:r>
+        <w:rPr>
+          <w:rFonts w:ascii="Consolas" w:eastAsia="Times New Roman" w:hAnsi="Consolas" w:cs="Times New Roman"/>
+          <w:color w:val="BBBBBB"/>
+          <w:sz w:val="21"/>
+          <w:szCs w:val="21"/>
+        </w:rPr>
+        <w:t>    </w:t>
+      </w:r>
+      <w:proofErr w:type="spellStart"/>
+      <w:r>
+        <w:rPr>
+          <w:rFonts w:ascii="Consolas" w:eastAsia="Times New Roman" w:hAnsi="Consolas" w:cs="Times New Roman"/>
+          <w:color w:val="61AFEF"/>
+          <w:sz w:val="21"/>
+          <w:szCs w:val="21"/>
+        </w:rPr>
+        <w:t>uppercase</w:t>
+      </w:r>
+      <w:r>
+        <w:rPr>
+          <w:rFonts w:ascii="Consolas" w:eastAsia="Times New Roman" w:hAnsi="Consolas" w:cs="Times New Roman"/>
+          <w:color w:val="56B6C2"/>
+          <w:sz w:val="21"/>
+          <w:szCs w:val="21"/>
+        </w:rPr>
+        <w:t>:</w:t>
+      </w:r>
+      <w:r>
+        <w:rPr>
+          <w:rFonts w:ascii="Consolas" w:eastAsia="Times New Roman" w:hAnsi="Consolas" w:cs="Times New Roman"/>
+          <w:color w:val="C678DD"/>
+          <w:sz w:val="21"/>
+          <w:szCs w:val="21"/>
+        </w:rPr>
+        <w:t>function</w:t>
+      </w:r>
+      <w:proofErr w:type="spellEnd"/>
+      <w:r>
+        <w:rPr>
+          <w:rFonts w:ascii="Consolas" w:eastAsia="Times New Roman" w:hAnsi="Consolas" w:cs="Times New Roman"/>
+          <w:color w:val="BBBBBB"/>
+          <w:sz w:val="21"/>
+          <w:szCs w:val="21"/>
+        </w:rPr>
+        <w:t> </w:t>
+      </w:r>
+      <w:r>
+        <w:rPr>
+          <w:rFonts w:ascii="Consolas" w:eastAsia="Times New Roman" w:hAnsi="Consolas" w:cs="Times New Roman"/>
+          <w:color w:val="ABB2BF"/>
+          <w:sz w:val="21"/>
+          <w:szCs w:val="21"/>
+        </w:rPr>
+        <w:t>(v){</w:t>
+      </w:r>
+    </w:p>
+    <w:p>
+      <w:pPr>
+        <w:shd w:val="clear" w:color="auto" w:fill="282C34"/>
+        <w:spacing w:line="285" w:lineRule="atLeast"/>
+        <w:rPr>
+          <w:rFonts w:ascii="Consolas" w:eastAsia="Times New Roman" w:hAnsi="Consolas" w:cs="Times New Roman"/>
           <w:color w:val="BBBBBB"/>
           <w:sz w:val="21"/>
           <w:szCs w:val="21"/>
@@ -6063,6 +6612,7 @@
         </w:rPr>
         <w:t> </w:t>
       </w:r>
+      <w:proofErr w:type="spellStart"/>
       <w:r>
         <w:rPr>
           <w:rFonts w:ascii="Consolas" w:eastAsia="Times New Roman" w:hAnsi="Consolas" w:cs="Times New Roman"/>
@@ -6090,6 +6640,7 @@
         </w:rPr>
         <w:t>toUpperCase</w:t>
       </w:r>
+      <w:proofErr w:type="spellEnd"/>
       <w:r>
         <w:rPr>
           <w:rFonts w:ascii="Consolas" w:eastAsia="Times New Roman" w:hAnsi="Consolas" w:cs="Times New Roman"/>
@@ -6206,7 +6757,27 @@
           <w:sz w:val="21"/>
           <w:szCs w:val="21"/>
         </w:rPr>
-        <w:t>"BlogPosts"</w:t>
+        <w:t>"</w:t>
+      </w:r>
+      <w:proofErr w:type="spellStart"/>
+      <w:r>
+        <w:rPr>
+          <w:rFonts w:ascii="Consolas" w:eastAsia="Times New Roman" w:hAnsi="Consolas" w:cs="Times New Roman"/>
+          <w:color w:val="98C379"/>
+          <w:sz w:val="21"/>
+          <w:szCs w:val="21"/>
+        </w:rPr>
+        <w:t>BlogPosts</w:t>
+      </w:r>
+      <w:proofErr w:type="spellEnd"/>
+      <w:r>
+        <w:rPr>
+          <w:rFonts w:ascii="Consolas" w:eastAsia="Times New Roman" w:hAnsi="Consolas" w:cs="Times New Roman"/>
+          <w:color w:val="98C379"/>
+          <w:sz w:val="21"/>
+          <w:szCs w:val="21"/>
+        </w:rPr>
+        <w:t>"</w:t>
       </w:r>
       <w:r>
         <w:rPr>
@@ -6267,8 +6838,6 @@
           <w:lang w:bidi="ar-EG"/>
         </w:rPr>
       </w:pPr>
-      <w:bookmarkStart w:id="2" w:name="_GoBack"/>
-      <w:bookmarkEnd w:id="2"/>
     </w:p>
     <w:p>
       <w:pPr>
@@ -6347,8 +6916,8 @@
 </file>
 
 <file path=word/numbering.xml><?xml version="1.0" encoding="utf-8"?>
-<w:numbering xmlns:wpc="http://schemas.microsoft.com/office/word/2010/wordprocessingCanvas" xmlns:mc="http://schemas.openxmlformats.org/markup-compatibility/2006" xmlns:o="urn:schemas-microsoft-com:office:office" xmlns:r="http://schemas.openxmlformats.org/officeDocument/2006/relationships" xmlns:m="http://schemas.openxmlformats.org/officeDocument/2006/math" xmlns:v="urn:schemas-microsoft-com:vml" xmlns:wp14="http://schemas.microsoft.com/office/word/2010/wordprocessingDrawing" xmlns:wp="http://schemas.openxmlformats.org/drawingml/2006/wordprocessingDrawing" xmlns:w10="urn:schemas-microsoft-com:office:word" xmlns:w="http://schemas.openxmlformats.org/wordprocessingml/2006/main" xmlns:w14="http://schemas.microsoft.com/office/word/2010/wordml" xmlns:w15="http://schemas.microsoft.com/office/word/2012/wordml" xmlns:wpg="http://schemas.microsoft.com/office/word/2010/wordprocessingGroup" xmlns:wpi="http://schemas.microsoft.com/office/word/2010/wordprocessingInk" xmlns:wne="http://schemas.microsoft.com/office/word/2006/wordml" xmlns:wps="http://schemas.microsoft.com/office/word/2010/wordprocessingShape" mc:Ignorable="w14 w15 wp14">
-  <w:abstractNum w:abstractNumId="0">
+<w:numbering xmlns:wpc="http://schemas.microsoft.com/office/word/2010/wordprocessingCanvas" xmlns:cx="http://schemas.microsoft.com/office/drawing/2014/chartex" xmlns:cx1="http://schemas.microsoft.com/office/drawing/2015/9/8/chartex" xmlns:cx2="http://schemas.microsoft.com/office/drawing/2015/10/21/chartex" xmlns:cx3="http://schemas.microsoft.com/office/drawing/2016/5/9/chartex" xmlns:cx4="http://schemas.microsoft.com/office/drawing/2016/5/10/chartex" xmlns:cx5="http://schemas.microsoft.com/office/drawing/2016/5/11/chartex" xmlns:cx6="http://schemas.microsoft.com/office/drawing/2016/5/12/chartex" xmlns:cx7="http://schemas.microsoft.com/office/drawing/2016/5/13/chartex" xmlns:cx8="http://schemas.microsoft.com/office/drawing/2016/5/14/chartex" xmlns:mc="http://schemas.openxmlformats.org/markup-compatibility/2006" xmlns:aink="http://schemas.microsoft.com/office/drawing/2016/ink" xmlns:am3d="http://schemas.microsoft.com/office/drawing/2017/model3d" xmlns:o="urn:schemas-microsoft-com:office:office" xmlns:r="http://schemas.openxmlformats.org/officeDocument/2006/relationships" xmlns:m="http://schemas.openxmlformats.org/officeDocument/2006/math" xmlns:v="urn:schemas-microsoft-com:vml" xmlns:wp14="http://schemas.microsoft.com/office/word/2010/wordprocessingDrawing" xmlns:wp="http://schemas.openxmlformats.org/drawingml/2006/wordprocessingDrawing" xmlns:w10="urn:schemas-microsoft-com:office:word" xmlns:w="http://schemas.openxmlformats.org/wordprocessingml/2006/main" xmlns:w14="http://schemas.microsoft.com/office/word/2010/wordml" xmlns:w15="http://schemas.microsoft.com/office/word/2012/wordml" xmlns:w16cid="http://schemas.microsoft.com/office/word/2016/wordml/cid" xmlns:w16se="http://schemas.microsoft.com/office/word/2015/wordml/symex" xmlns:wpg="http://schemas.microsoft.com/office/word/2010/wordprocessingGroup" xmlns:wpi="http://schemas.microsoft.com/office/word/2010/wordprocessingInk" xmlns:wne="http://schemas.microsoft.com/office/word/2006/wordml" xmlns:wps="http://schemas.microsoft.com/office/word/2010/wordprocessingShape" mc:Ignorable="w14 w15 w16se w16cid wp14">
+  <w:abstractNum w:abstractNumId="0" w15:restartNumberingAfterBreak="0">
     <w:nsid w:val="01124B7F"/>
     <w:multiLevelType w:val="multilevel"/>
     <w:tmpl w:val="F83A584E"/>
@@ -6461,7 +7030,7 @@
       </w:rPr>
     </w:lvl>
   </w:abstractNum>
-  <w:abstractNum w:abstractNumId="1">
+  <w:abstractNum w:abstractNumId="1" w15:restartNumberingAfterBreak="0">
     <w:nsid w:val="20836B21"/>
     <w:multiLevelType w:val="multilevel"/>
     <w:tmpl w:val="29420E0A"/>
@@ -6574,7 +7143,7 @@
       </w:rPr>
     </w:lvl>
   </w:abstractNum>
-  <w:abstractNum w:abstractNumId="2">
+  <w:abstractNum w:abstractNumId="2" w15:restartNumberingAfterBreak="0">
     <w:nsid w:val="5418665C"/>
     <w:multiLevelType w:val="hybridMultilevel"/>
     <w:tmpl w:val="5A0A9098"/>
@@ -6687,7 +7256,7 @@
       </w:rPr>
     </w:lvl>
   </w:abstractNum>
-  <w:abstractNum w:abstractNumId="3">
+  <w:abstractNum w:abstractNumId="3" w15:restartNumberingAfterBreak="0">
     <w:nsid w:val="5EBD34EE"/>
     <w:multiLevelType w:val="hybridMultilevel"/>
     <w:tmpl w:val="A998B2F6"/>
@@ -6800,7 +7369,7 @@
       </w:rPr>
     </w:lvl>
   </w:abstractNum>
-  <w:abstractNum w:abstractNumId="4">
+  <w:abstractNum w:abstractNumId="4" w15:restartNumberingAfterBreak="0">
     <w:nsid w:val="69913E18"/>
     <w:multiLevelType w:val="multilevel"/>
     <w:tmpl w:val="D84C64A4"/>
@@ -6932,7 +7501,7 @@
 </file>
 
 <file path=word/people.xml><?xml version="1.0" encoding="utf-8"?>
-<w15:people xmlns:wpc="http://schemas.microsoft.com/office/word/2010/wordprocessingCanvas" xmlns:mc="http://schemas.openxmlformats.org/markup-compatibility/2006" xmlns:o="urn:schemas-microsoft-com:office:office" xmlns:r="http://schemas.openxmlformats.org/officeDocument/2006/relationships" xmlns:m="http://schemas.openxmlformats.org/officeDocument/2006/math" xmlns:v="urn:schemas-microsoft-com:vml" xmlns:wp14="http://schemas.microsoft.com/office/word/2010/wordprocessingDrawing" xmlns:wp="http://schemas.openxmlformats.org/drawingml/2006/wordprocessingDrawing" xmlns:w10="urn:schemas-microsoft-com:office:word" xmlns:w="http://schemas.openxmlformats.org/wordprocessingml/2006/main" xmlns:w14="http://schemas.microsoft.com/office/word/2010/wordml" xmlns:w15="http://schemas.microsoft.com/office/word/2012/wordml" xmlns:wpg="http://schemas.microsoft.com/office/word/2010/wordprocessingGroup" xmlns:wpi="http://schemas.microsoft.com/office/word/2010/wordprocessingInk" xmlns:wne="http://schemas.microsoft.com/office/word/2006/wordml" xmlns:wps="http://schemas.microsoft.com/office/word/2010/wordprocessingShape" mc:Ignorable="w14 w15 wp14">
+<w15:people xmlns:wpc="http://schemas.microsoft.com/office/word/2010/wordprocessingCanvas" xmlns:cx="http://schemas.microsoft.com/office/drawing/2014/chartex" xmlns:cx1="http://schemas.microsoft.com/office/drawing/2015/9/8/chartex" xmlns:cx2="http://schemas.microsoft.com/office/drawing/2015/10/21/chartex" xmlns:cx3="http://schemas.microsoft.com/office/drawing/2016/5/9/chartex" xmlns:cx4="http://schemas.microsoft.com/office/drawing/2016/5/10/chartex" xmlns:cx5="http://schemas.microsoft.com/office/drawing/2016/5/11/chartex" xmlns:cx6="http://schemas.microsoft.com/office/drawing/2016/5/12/chartex" xmlns:cx7="http://schemas.microsoft.com/office/drawing/2016/5/13/chartex" xmlns:cx8="http://schemas.microsoft.com/office/drawing/2016/5/14/chartex" xmlns:mc="http://schemas.openxmlformats.org/markup-compatibility/2006" xmlns:aink="http://schemas.microsoft.com/office/drawing/2016/ink" xmlns:am3d="http://schemas.microsoft.com/office/drawing/2017/model3d" xmlns:o="urn:schemas-microsoft-com:office:office" xmlns:r="http://schemas.openxmlformats.org/officeDocument/2006/relationships" xmlns:m="http://schemas.openxmlformats.org/officeDocument/2006/math" xmlns:v="urn:schemas-microsoft-com:vml" xmlns:wp14="http://schemas.microsoft.com/office/word/2010/wordprocessingDrawing" xmlns:wp="http://schemas.openxmlformats.org/drawingml/2006/wordprocessingDrawing" xmlns:w10="urn:schemas-microsoft-com:office:word" xmlns:w="http://schemas.openxmlformats.org/wordprocessingml/2006/main" xmlns:w14="http://schemas.microsoft.com/office/word/2010/wordml" xmlns:w15="http://schemas.microsoft.com/office/word/2012/wordml" xmlns:w16cid="http://schemas.microsoft.com/office/word/2016/wordml/cid" xmlns:w16se="http://schemas.microsoft.com/office/word/2015/wordml/symex" xmlns:wpg="http://schemas.microsoft.com/office/word/2010/wordprocessingGroup" xmlns:wpi="http://schemas.microsoft.com/office/word/2010/wordprocessingInk" xmlns:wne="http://schemas.microsoft.com/office/word/2006/wordml" xmlns:wps="http://schemas.microsoft.com/office/word/2010/wordprocessingShape" mc:Ignorable="w14 w15 w16se w16cid wp14">
   <w15:person w15:author="Muhammad">
     <w15:presenceInfo w15:providerId="None" w15:userId="Muhammad"/>
   </w15:person>
@@ -6940,7 +7509,7 @@
 </file>
 
 <file path=word/styles.xml><?xml version="1.0" encoding="utf-8"?>
-<w:styles xmlns:mc="http://schemas.openxmlformats.org/markup-compatibility/2006" xmlns:r="http://schemas.openxmlformats.org/officeDocument/2006/relationships" xmlns:w="http://schemas.openxmlformats.org/wordprocessingml/2006/main" xmlns:w14="http://schemas.microsoft.com/office/word/2010/wordml" xmlns:w15="http://schemas.microsoft.com/office/word/2012/wordml" mc:Ignorable="w14 w15">
+<w:styles xmlns:mc="http://schemas.openxmlformats.org/markup-compatibility/2006" xmlns:r="http://schemas.openxmlformats.org/officeDocument/2006/relationships" xmlns:w="http://schemas.openxmlformats.org/wordprocessingml/2006/main" xmlns:w14="http://schemas.microsoft.com/office/word/2010/wordml" xmlns:w15="http://schemas.microsoft.com/office/word/2012/wordml" xmlns:w16cid="http://schemas.microsoft.com/office/word/2016/wordml/cid" xmlns:w16se="http://schemas.microsoft.com/office/word/2015/wordml/symex" mc:Ignorable="w14 w15 w16se w16cid">
   <w:docDefaults>
     <w:rPrDefault>
       <w:rPr>
@@ -6956,7 +7525,7 @@
       </w:pPr>
     </w:pPrDefault>
   </w:docDefaults>
-  <w:latentStyles w:defLockedState="0" w:defUIPriority="99" w:defSemiHidden="0" w:defUnhideWhenUsed="0" w:defQFormat="0" w:count="371">
+  <w:latentStyles w:defLockedState="0" w:defUIPriority="99" w:defSemiHidden="0" w:defUnhideWhenUsed="0" w:defQFormat="0" w:count="376">
     <w:lsdException w:name="Normal" w:uiPriority="0" w:qFormat="1"/>
     <w:lsdException w:name="heading 1" w:uiPriority="9" w:qFormat="1"/>
     <w:lsdException w:name="heading 2" w:semiHidden="1" w:uiPriority="9" w:unhideWhenUsed="1" w:qFormat="1"/>
@@ -7062,7 +7631,6 @@
     <w:lsdException w:name="HTML Sample" w:semiHidden="1" w:unhideWhenUsed="1"/>
     <w:lsdException w:name="HTML Typewriter" w:semiHidden="1" w:unhideWhenUsed="1"/>
     <w:lsdException w:name="HTML Variable" w:semiHidden="1" w:unhideWhenUsed="1"/>
-    <w:lsdException w:name="Normal Table" w:semiHidden="1" w:unhideWhenUsed="1"/>
     <w:lsdException w:name="annotation subject" w:semiHidden="1" w:unhideWhenUsed="1"/>
     <w:lsdException w:name="No List" w:semiHidden="1" w:unhideWhenUsed="1"/>
     <w:lsdException w:name="Outline List 1" w:semiHidden="1" w:unhideWhenUsed="1"/>
@@ -7105,11 +7673,8 @@
     <w:lsdException w:name="Table Contemporary" w:semiHidden="1" w:unhideWhenUsed="1"/>
     <w:lsdException w:name="Table Elegant" w:semiHidden="1" w:unhideWhenUsed="1"/>
     <w:lsdException w:name="Table Professional" w:semiHidden="1" w:unhideWhenUsed="1"/>
-    <w:lsdException w:name="Table Subtle 1" w:semiHidden="1" w:unhideWhenUsed="1"/>
     <w:lsdException w:name="Table Subtle 2" w:semiHidden="1" w:unhideWhenUsed="1"/>
     <w:lsdException w:name="Table Web 1" w:semiHidden="1" w:unhideWhenUsed="1"/>
-    <w:lsdException w:name="Table Web 2" w:semiHidden="1" w:unhideWhenUsed="1"/>
-    <w:lsdException w:name="Table Web 3" w:semiHidden="1" w:unhideWhenUsed="1"/>
     <w:lsdException w:name="Balloon Text" w:semiHidden="1" w:unhideWhenUsed="1"/>
     <w:lsdException w:name="Table Grid" w:uiPriority="39"/>
     <w:lsdException w:name="Table Theme" w:semiHidden="1" w:unhideWhenUsed="1"/>
@@ -7328,6 +7893,11 @@
     <w:lsdException w:name="List Table 5 Dark Accent 6" w:uiPriority="50"/>
     <w:lsdException w:name="List Table 6 Colorful Accent 6" w:uiPriority="51"/>
     <w:lsdException w:name="List Table 7 Colorful Accent 6" w:uiPriority="52"/>
+    <w:lsdException w:name="Mention" w:semiHidden="1" w:unhideWhenUsed="1"/>
+    <w:lsdException w:name="Smart Hyperlink" w:semiHidden="1" w:unhideWhenUsed="1"/>
+    <w:lsdException w:name="Hashtag" w:semiHidden="1" w:unhideWhenUsed="1"/>
+    <w:lsdException w:name="Unresolved Mention" w:semiHidden="1" w:unhideWhenUsed="1"/>
+    <w:lsdException w:name="Smart Link" w:semiHidden="1" w:unhideWhenUsed="1"/>
   </w:latentStyles>
   <w:style w:type="paragraph" w:default="1" w:styleId="Normal">
     <w:name w:val="Normal"/>

</xml_diff>